<commit_message>
Updated overall differential expression analysis
</commit_message>
<xml_diff>
--- a/RNAinput.README.docx
+++ b/RNAinput.README.docx
@@ -1,6 +1,6 @@
 
 <file path=word/document.xml><?xml version="1.0" encoding="utf-8"?>
-<w:document xmlns:wpc="http://schemas.microsoft.com/office/word/2010/wordprocessingCanvas" xmlns:mo="http://schemas.microsoft.com/office/mac/office/2008/main" xmlns:mc="http://schemas.openxmlformats.org/markup-compatibility/2006" xmlns:mv="urn:schemas-microsoft-com:mac:vml" xmlns:o="urn:schemas-microsoft-com:office:office" xmlns:r="http://schemas.openxmlformats.org/officeDocument/2006/relationships" xmlns:m="http://schemas.openxmlformats.org/officeDocument/2006/math" xmlns:v="urn:schemas-microsoft-com:vml" xmlns:wp14="http://schemas.microsoft.com/office/word/2010/wordprocessingDrawing" xmlns:wp="http://schemas.openxmlformats.org/drawingml/2006/wordprocessingDrawing" xmlns:w10="urn:schemas-microsoft-com:office:word" xmlns:w="http://schemas.openxmlformats.org/wordprocessingml/2006/main" xmlns:w14="http://schemas.microsoft.com/office/word/2010/wordml" xmlns:w15="http://schemas.microsoft.com/office/word/2012/wordml" xmlns:wpg="http://schemas.microsoft.com/office/word/2010/wordprocessingGroup" xmlns:wpi="http://schemas.microsoft.com/office/word/2010/wordprocessingInk" xmlns:wne="http://schemas.microsoft.com/office/word/2006/wordml" xmlns:wps="http://schemas.microsoft.com/office/word/2010/wordprocessingShape" mc:Ignorable="w14 w15 wp14">
+<w:document xmlns:wpc="http://schemas.microsoft.com/office/word/2010/wordprocessingCanvas" xmlns:cx="http://schemas.microsoft.com/office/drawing/2014/chartex" xmlns:cx1="http://schemas.microsoft.com/office/drawing/2015/9/8/chartex" xmlns:cx2="http://schemas.microsoft.com/office/drawing/2015/10/21/chartex" xmlns:cx3="http://schemas.microsoft.com/office/drawing/2016/5/9/chartex" xmlns:cx4="http://schemas.microsoft.com/office/drawing/2016/5/10/chartex" xmlns:cx5="http://schemas.microsoft.com/office/drawing/2016/5/11/chartex" xmlns:cx6="http://schemas.microsoft.com/office/drawing/2016/5/12/chartex" xmlns:cx7="http://schemas.microsoft.com/office/drawing/2016/5/13/chartex" xmlns:cx8="http://schemas.microsoft.com/office/drawing/2016/5/14/chartex" xmlns:mc="http://schemas.openxmlformats.org/markup-compatibility/2006" xmlns:aink="http://schemas.microsoft.com/office/drawing/2016/ink" xmlns:am3d="http://schemas.microsoft.com/office/drawing/2017/model3d" xmlns:o="urn:schemas-microsoft-com:office:office" xmlns:r="http://schemas.openxmlformats.org/officeDocument/2006/relationships" xmlns:m="http://schemas.openxmlformats.org/officeDocument/2006/math" xmlns:v="urn:schemas-microsoft-com:vml" xmlns:wp14="http://schemas.microsoft.com/office/word/2010/wordprocessingDrawing" xmlns:wp="http://schemas.openxmlformats.org/drawingml/2006/wordprocessingDrawing" xmlns:w10="urn:schemas-microsoft-com:office:word" xmlns:w="http://schemas.openxmlformats.org/wordprocessingml/2006/main" xmlns:w14="http://schemas.microsoft.com/office/word/2010/wordml" xmlns:w15="http://schemas.microsoft.com/office/word/2012/wordml" xmlns:w16cid="http://schemas.microsoft.com/office/word/2016/wordml/cid" xmlns:w16se="http://schemas.microsoft.com/office/word/2015/wordml/symex" xmlns:wpg="http://schemas.microsoft.com/office/word/2010/wordprocessingGroup" xmlns:wpi="http://schemas.microsoft.com/office/word/2010/wordprocessingInk" xmlns:wne="http://schemas.microsoft.com/office/word/2006/wordml" xmlns:wps="http://schemas.microsoft.com/office/word/2010/wordprocessingShape" mc:Ignorable="w14 w15 w16se w16cid wp14">
   <w:body>
     <w:p>
       <w:pPr>
@@ -21,10 +21,15 @@
           <w:sz w:val="30"/>
           <w:szCs w:val="30"/>
         </w:rPr>
-        <w:t>: UPDATED 8/11/2020</w:t>
-      </w:r>
-      <w:bookmarkStart w:id="0" w:name="_GoBack"/>
-      <w:bookmarkEnd w:id="0"/>
+        <w:t xml:space="preserve">: UPDATED </w:t>
+      </w:r>
+      <w:r>
+        <w:rPr>
+          <w:sz w:val="30"/>
+          <w:szCs w:val="30"/>
+        </w:rPr>
+        <w:t>1/11/2021</w:t>
+      </w:r>
     </w:p>
     <w:p>
       <w:pPr>
@@ -97,6 +102,7 @@
         </w:rPr>
         <w:tab/>
       </w:r>
+      <w:proofErr w:type="spellStart"/>
       <w:r>
         <w:rPr>
           <w:color w:val="70AD47" w:themeColor="accent6"/>
@@ -105,6 +111,7 @@
         </w:rPr>
         <w:t>NigerianTCGA_quants</w:t>
       </w:r>
+      <w:proofErr w:type="spellEnd"/>
       <w:r>
         <w:rPr>
           <w:color w:val="70AD47" w:themeColor="accent6"/>
@@ -123,6 +130,7 @@
           <w:szCs w:val="20"/>
         </w:rPr>
       </w:pPr>
+      <w:proofErr w:type="spellStart"/>
       <w:r>
         <w:rPr>
           <w:color w:val="70AD47" w:themeColor="accent6"/>
@@ -147,6 +155,7 @@
         </w:rPr>
         <w:t>nc</w:t>
       </w:r>
+      <w:proofErr w:type="spellEnd"/>
       <w:r>
         <w:rPr>
           <w:color w:val="70AD47" w:themeColor="accent6"/>
@@ -165,6 +174,7 @@
           <w:szCs w:val="20"/>
         </w:rPr>
       </w:pPr>
+      <w:proofErr w:type="spellStart"/>
       <w:r>
         <w:rPr>
           <w:color w:val="70AD47" w:themeColor="accent6"/>
@@ -173,13 +183,30 @@
         </w:rPr>
         <w:t>NigerianTCGA_quants-proteincoding</w:t>
       </w:r>
+      <w:proofErr w:type="spellEnd"/>
       <w:r>
         <w:rPr>
           <w:color w:val="70AD47" w:themeColor="accent6"/>
           <w:sz w:val="20"/>
           <w:szCs w:val="20"/>
         </w:rPr>
-        <w:t xml:space="preserve"> (PROTEIN CODING)</w:t>
+        <w:t xml:space="preserve"> (PROTEIN CODING</w:t>
+      </w:r>
+      <w:r>
+        <w:rPr>
+          <w:color w:val="70AD47" w:themeColor="accent6"/>
+          <w:sz w:val="20"/>
+          <w:szCs w:val="20"/>
+        </w:rPr>
+        <w:t>, PAM50 annotation</w:t>
+      </w:r>
+      <w:r>
+        <w:rPr>
+          <w:color w:val="70AD47" w:themeColor="accent6"/>
+          <w:sz w:val="20"/>
+          <w:szCs w:val="20"/>
+        </w:rPr>
+        <w:t>)</w:t>
       </w:r>
     </w:p>
     <w:p>
@@ -191,35 +218,78 @@
           <w:szCs w:val="20"/>
         </w:rPr>
       </w:pPr>
+      <w:proofErr w:type="spellStart"/>
       <w:r>
         <w:rPr>
           <w:color w:val="70AD47" w:themeColor="accent6"/>
           <w:sz w:val="20"/>
           <w:szCs w:val="20"/>
         </w:rPr>
-        <w:t>NigerianTCGA_quants-proteincoding-IHC</w:t>
-      </w:r>
+        <w:t>NigerianTCGA_quants</w:t>
+      </w:r>
+      <w:proofErr w:type="spellEnd"/>
       <w:r>
         <w:rPr>
           <w:color w:val="70AD47" w:themeColor="accent6"/>
           <w:sz w:val="20"/>
           <w:szCs w:val="20"/>
         </w:rPr>
-        <w:t xml:space="preserve"> (PROTEIN CODING)</w:t>
-      </w:r>
-    </w:p>
-    <w:p>
-      <w:pPr>
+        <w:t>-</w:t>
+      </w:r>
+      <w:proofErr w:type="spellStart"/>
+      <w:r>
         <w:rPr>
           <w:color w:val="70AD47" w:themeColor="accent6"/>
           <w:sz w:val="20"/>
           <w:szCs w:val="20"/>
         </w:rPr>
-      </w:pPr>
-    </w:p>
-    <w:p>
-      <w:pPr>
-        <w:ind w:left="1440" w:hanging="1440"/>
+        <w:t>proteincoding</w:t>
+      </w:r>
+      <w:proofErr w:type="spellEnd"/>
+      <w:r>
+        <w:rPr>
+          <w:color w:val="70AD47" w:themeColor="accent6"/>
+          <w:sz w:val="20"/>
+          <w:szCs w:val="20"/>
+        </w:rPr>
+        <w:t>-IHC</w:t>
+      </w:r>
+      <w:r>
+        <w:rPr>
+          <w:color w:val="70AD47" w:themeColor="accent6"/>
+          <w:sz w:val="20"/>
+          <w:szCs w:val="20"/>
+        </w:rPr>
+        <w:t xml:space="preserve"> (PROTEIN CODING</w:t>
+      </w:r>
+      <w:r>
+        <w:rPr>
+          <w:color w:val="70AD47" w:themeColor="accent6"/>
+          <w:sz w:val="20"/>
+          <w:szCs w:val="20"/>
+        </w:rPr>
+        <w:t>, IHC annotation</w:t>
+      </w:r>
+      <w:r>
+        <w:rPr>
+          <w:color w:val="70AD47" w:themeColor="accent6"/>
+          <w:sz w:val="20"/>
+          <w:szCs w:val="20"/>
+        </w:rPr>
+        <w:t>)</w:t>
+      </w:r>
+    </w:p>
+    <w:p>
+      <w:pPr>
+        <w:rPr>
+          <w:color w:val="70AD47" w:themeColor="accent6"/>
+          <w:sz w:val="20"/>
+          <w:szCs w:val="20"/>
+        </w:rPr>
+      </w:pPr>
+    </w:p>
+    <w:p>
+      <w:pPr>
         <w:rPr>
           <w:i/>
           <w:color w:val="70AD47" w:themeColor="accent6"/>
@@ -234,7 +304,7 @@
           <w:sz w:val="20"/>
           <w:szCs w:val="20"/>
         </w:rPr>
-        <w:t>Raw-Files:</w:t>
+        <w:t xml:space="preserve">RSEM: </w:t>
       </w:r>
       <w:r>
         <w:rPr>
@@ -252,15 +322,7 @@
           <w:sz w:val="20"/>
           <w:szCs w:val="20"/>
         </w:rPr>
-        <w:t>Nigerian-RNA-RSEM-Raw</w:t>
-      </w:r>
-      <w:r>
-        <w:rPr>
-          <w:i/>
-          <w:sz w:val="20"/>
-          <w:szCs w:val="20"/>
-        </w:rPr>
-        <w:t xml:space="preserve"> -&gt; Genes/Isoforms separated (</w:t>
+        <w:tab/>
       </w:r>
       <w:r>
         <w:rPr>
@@ -271,39 +333,17 @@
         </w:rPr>
         <w:t>Nigerian-RNA-RSEM</w:t>
       </w:r>
-      <w:r>
-        <w:rPr>
-          <w:i/>
-          <w:sz w:val="20"/>
-          <w:szCs w:val="20"/>
-        </w:rPr>
-        <w:t>)</w:t>
-      </w:r>
-      <w:r>
-        <w:rPr>
-          <w:i/>
-          <w:sz w:val="20"/>
-          <w:szCs w:val="20"/>
-        </w:rPr>
-        <w:br/>
-      </w:r>
-      <w:r>
+    </w:p>
+    <w:p>
+      <w:pPr>
+        <w:ind w:left="1440"/>
         <w:rPr>
           <w:i/>
           <w:color w:val="70AD47" w:themeColor="accent6"/>
           <w:sz w:val="20"/>
           <w:szCs w:val="20"/>
         </w:rPr>
-        <w:t xml:space="preserve">TCGA-RNA-RSEM-Raw </w:t>
-      </w:r>
-      <w:r>
-        <w:rPr>
-          <w:i/>
-          <w:sz w:val="20"/>
-          <w:szCs w:val="20"/>
-        </w:rPr>
-        <w:t>-&gt; Genes/Isoforms separated (</w:t>
-      </w:r>
+      </w:pPr>
       <w:r>
         <w:rPr>
           <w:i/>
@@ -316,22 +356,16 @@
       <w:r>
         <w:rPr>
           <w:i/>
-          <w:sz w:val="20"/>
-          <w:szCs w:val="20"/>
-        </w:rPr>
-        <w:t>)</w:t>
-      </w:r>
-    </w:p>
-    <w:p>
-      <w:pPr>
-        <w:rPr>
-          <w:sz w:val="20"/>
-          <w:szCs w:val="20"/>
-        </w:rPr>
-      </w:pPr>
-    </w:p>
-    <w:p>
-      <w:pPr>
+          <w:color w:val="70AD47" w:themeColor="accent6"/>
+          <w:sz w:val="20"/>
+          <w:szCs w:val="20"/>
+        </w:rPr>
+        <w:t xml:space="preserve"> </w:t>
+      </w:r>
+    </w:p>
+    <w:p>
+      <w:pPr>
+        <w:ind w:left="2880" w:hanging="1440"/>
         <w:rPr>
           <w:i/>
           <w:color w:val="70AD47" w:themeColor="accent6"/>
@@ -346,7 +380,7 @@
           <w:sz w:val="20"/>
           <w:szCs w:val="20"/>
         </w:rPr>
-        <w:t xml:space="preserve">RSEM: </w:t>
+        <w:t>Raw-Files:</w:t>
       </w:r>
       <w:r>
         <w:rPr>
@@ -364,7 +398,15 @@
           <w:sz w:val="20"/>
           <w:szCs w:val="20"/>
         </w:rPr>
-        <w:tab/>
+        <w:t>Nigerian-RNA-RSEM-Raw</w:t>
+      </w:r>
+      <w:r>
+        <w:rPr>
+          <w:i/>
+          <w:sz w:val="20"/>
+          <w:szCs w:val="20"/>
+        </w:rPr>
+        <w:t xml:space="preserve"> -&gt; Genes/Isoforms separated (</w:t>
       </w:r>
       <w:r>
         <w:rPr>
@@ -375,15 +417,22 @@
         </w:rPr>
         <w:t>Nigerian-RNA-RSEM</w:t>
       </w:r>
-    </w:p>
-    <w:p>
-      <w:pPr>
-        <w:ind w:left="720" w:firstLine="720"/>
-        <w:rPr>
-          <w:sz w:val="20"/>
-          <w:szCs w:val="20"/>
-        </w:rPr>
-      </w:pPr>
+      <w:r>
+        <w:rPr>
+          <w:i/>
+          <w:sz w:val="20"/>
+          <w:szCs w:val="20"/>
+        </w:rPr>
+        <w:t>)</w:t>
+      </w:r>
+      <w:r>
+        <w:rPr>
+          <w:i/>
+          <w:sz w:val="20"/>
+          <w:szCs w:val="20"/>
+        </w:rPr>
+        <w:br/>
+      </w:r>
       <w:r>
         <w:rPr>
           <w:i/>
@@ -391,1285 +440,33 @@
           <w:sz w:val="20"/>
           <w:szCs w:val="20"/>
         </w:rPr>
-        <w:t>TCGA-RNA-RSEM</w:t>
-      </w:r>
-    </w:p>
-    <w:p>
-      <w:pPr>
-        <w:rPr>
-          <w:color w:val="70AD47" w:themeColor="accent6"/>
-          <w:sz w:val="20"/>
-          <w:szCs w:val="20"/>
-        </w:rPr>
-      </w:pPr>
-    </w:p>
-    <w:p>
-      <w:pPr>
-        <w:rPr>
-          <w:color w:val="ED7D31" w:themeColor="accent2"/>
-          <w:sz w:val="20"/>
-          <w:szCs w:val="20"/>
-        </w:rPr>
-      </w:pPr>
-      <w:r>
-        <w:rPr>
-          <w:color w:val="ED7D31" w:themeColor="accent2"/>
-          <w:sz w:val="20"/>
-          <w:szCs w:val="20"/>
-        </w:rPr>
-        <w:t>Input / Phenotype-Data</w:t>
-      </w:r>
-    </w:p>
-    <w:p>
-      <w:pPr>
-        <w:rPr>
-          <w:color w:val="ED7D31" w:themeColor="accent2"/>
-          <w:sz w:val="20"/>
-          <w:szCs w:val="20"/>
-        </w:rPr>
-      </w:pPr>
-      <w:r>
-        <w:rPr>
-          <w:color w:val="70AD47" w:themeColor="accent6"/>
-          <w:sz w:val="20"/>
-          <w:szCs w:val="20"/>
-        </w:rPr>
-        <w:tab/>
-      </w:r>
-      <w:r>
-        <w:rPr>
-          <w:color w:val="ED7D31" w:themeColor="accent2"/>
-          <w:sz w:val="20"/>
-          <w:szCs w:val="20"/>
-        </w:rPr>
-        <w:t>TCGA-JSON-parson-2.ipynb</w:t>
-      </w:r>
-      <w:r>
-        <w:rPr>
-          <w:color w:val="ED7D31" w:themeColor="accent2"/>
-          <w:sz w:val="20"/>
-          <w:szCs w:val="20"/>
-        </w:rPr>
-        <w:tab/>
-      </w:r>
-      <w:r>
-        <w:rPr>
-          <w:color w:val="ED7D31" w:themeColor="accent2"/>
-          <w:sz w:val="20"/>
-          <w:szCs w:val="20"/>
-        </w:rPr>
-        <w:tab/>
-      </w:r>
-      <w:r>
-        <w:rPr>
-          <w:color w:val="ED7D31" w:themeColor="accent2"/>
-          <w:sz w:val="20"/>
-          <w:szCs w:val="20"/>
-        </w:rPr>
-        <w:tab/>
-        <w:t>-&gt; Maps between old and new legacy TCGA names</w:t>
-      </w:r>
-    </w:p>
-    <w:p>
-      <w:pPr>
-        <w:rPr>
-          <w:color w:val="ED7D31" w:themeColor="accent2"/>
-          <w:sz w:val="20"/>
-          <w:szCs w:val="20"/>
-        </w:rPr>
-      </w:pPr>
-      <w:r>
-        <w:rPr>
-          <w:color w:val="ED7D31" w:themeColor="accent2"/>
-          <w:sz w:val="20"/>
-          <w:szCs w:val="20"/>
-        </w:rPr>
-        <w:tab/>
-        <w:t>TCGA_legacy_RNAseq_metadata.2018-11-28</w:t>
-      </w:r>
-    </w:p>
-    <w:p>
-      <w:pPr>
-        <w:rPr>
-          <w:color w:val="ED7D31" w:themeColor="accent2"/>
-          <w:sz w:val="20"/>
-          <w:szCs w:val="20"/>
-        </w:rPr>
-      </w:pPr>
-      <w:r>
-        <w:rPr>
-          <w:color w:val="ED7D31" w:themeColor="accent2"/>
-          <w:sz w:val="20"/>
-          <w:szCs w:val="20"/>
-        </w:rPr>
-        <w:tab/>
-        <w:t>TCGAethnicity.txt</w:t>
-      </w:r>
-    </w:p>
-    <w:p>
-      <w:pPr>
-        <w:rPr>
-          <w:color w:val="ED7D31" w:themeColor="accent2"/>
-          <w:sz w:val="20"/>
-          <w:szCs w:val="20"/>
-        </w:rPr>
-      </w:pPr>
-    </w:p>
-    <w:p>
-      <w:pPr>
-        <w:rPr>
-          <w:color w:val="ED7D31" w:themeColor="accent2"/>
-          <w:sz w:val="20"/>
-          <w:szCs w:val="20"/>
-        </w:rPr>
-      </w:pPr>
-      <w:r>
-        <w:rPr>
-          <w:color w:val="ED7D31" w:themeColor="accent2"/>
-          <w:sz w:val="20"/>
-          <w:szCs w:val="20"/>
-        </w:rPr>
-        <w:tab/>
-        <w:t>IHC-PAM50-Correlation</w:t>
-      </w:r>
-      <w:r>
-        <w:rPr>
-          <w:color w:val="ED7D31" w:themeColor="accent2"/>
-          <w:sz w:val="20"/>
-          <w:szCs w:val="20"/>
-        </w:rPr>
-        <w:tab/>
-      </w:r>
-      <w:r>
-        <w:rPr>
-          <w:color w:val="ED7D31" w:themeColor="accent2"/>
-          <w:sz w:val="20"/>
-          <w:szCs w:val="20"/>
-        </w:rPr>
-        <w:tab/>
-      </w:r>
-      <w:r>
-        <w:rPr>
-          <w:color w:val="ED7D31" w:themeColor="accent2"/>
-          <w:sz w:val="20"/>
-          <w:szCs w:val="20"/>
-        </w:rPr>
-        <w:tab/>
-        <w:t>-&gt; Map between IHC and PAM50 labels for Life History and Perou projects</w:t>
-      </w:r>
-    </w:p>
-    <w:p>
-      <w:pPr>
-        <w:rPr>
-          <w:color w:val="ED7D31" w:themeColor="accent2"/>
-          <w:sz w:val="20"/>
-          <w:szCs w:val="20"/>
-        </w:rPr>
-      </w:pPr>
-    </w:p>
-    <w:p>
-      <w:pPr>
-        <w:rPr>
-          <w:color w:val="ED7D31" w:themeColor="accent2"/>
-          <w:sz w:val="20"/>
-          <w:szCs w:val="20"/>
-        </w:rPr>
-      </w:pPr>
-      <w:r>
-        <w:rPr>
-          <w:color w:val="ED7D31" w:themeColor="accent2"/>
-          <w:sz w:val="20"/>
-          <w:szCs w:val="20"/>
-        </w:rPr>
-        <w:tab/>
-        <w:t>WABCS_RNAseq-WGS_overlap_IDs</w:t>
-      </w:r>
-    </w:p>
-    <w:p>
-      <w:pPr>
-        <w:rPr>
-          <w:color w:val="ED7D31" w:themeColor="accent2"/>
-          <w:sz w:val="20"/>
-          <w:szCs w:val="20"/>
-        </w:rPr>
-      </w:pPr>
-    </w:p>
-    <w:p>
-      <w:pPr>
-        <w:rPr>
-          <w:color w:val="ED7D31" w:themeColor="accent2"/>
-          <w:sz w:val="20"/>
-          <w:szCs w:val="20"/>
-        </w:rPr>
-      </w:pPr>
-      <w:r>
-        <w:rPr>
-          <w:color w:val="ED7D31" w:themeColor="accent2"/>
-          <w:sz w:val="20"/>
-          <w:szCs w:val="20"/>
-        </w:rPr>
-        <w:tab/>
+        <w:t xml:space="preserve">TCGA-RNA-RSEM-Raw </w:t>
       </w:r>
       <w:r>
         <w:rPr>
           <w:i/>
-          <w:color w:val="ED7D31" w:themeColor="accent2"/>
-          <w:sz w:val="20"/>
-          <w:szCs w:val="20"/>
-        </w:rPr>
-        <w:t>Clinical and Pathologic Phenotypes</w:t>
-      </w:r>
-    </w:p>
-    <w:p>
-      <w:pPr>
-        <w:rPr>
-          <w:color w:val="ED7D31" w:themeColor="accent2"/>
-          <w:sz w:val="20"/>
-          <w:szCs w:val="20"/>
-        </w:rPr>
-      </w:pPr>
-      <w:r>
-        <w:rPr>
-          <w:color w:val="ED7D31" w:themeColor="accent2"/>
-          <w:sz w:val="20"/>
-          <w:szCs w:val="20"/>
-        </w:rPr>
-        <w:tab/>
-        <w:t>Nature Communications WABCS final</w:t>
-      </w:r>
-    </w:p>
-    <w:p>
-      <w:pPr>
-        <w:rPr>
-          <w:color w:val="ED7D31" w:themeColor="accent2"/>
-          <w:sz w:val="20"/>
-          <w:szCs w:val="20"/>
-        </w:rPr>
-      </w:pPr>
-      <w:r>
-        <w:rPr>
-          <w:color w:val="ED7D31" w:themeColor="accent2"/>
-          <w:sz w:val="20"/>
-          <w:szCs w:val="20"/>
-        </w:rPr>
-        <w:tab/>
-        <w:t>WABCS_Sample_Phenotype_v5_2018-03-07</w:t>
-      </w:r>
-    </w:p>
-    <w:p>
-      <w:pPr>
-        <w:rPr>
-          <w:color w:val="ED7D31" w:themeColor="accent2"/>
-          <w:sz w:val="20"/>
-          <w:szCs w:val="20"/>
-        </w:rPr>
-      </w:pPr>
-      <w:r>
-        <w:rPr>
-          <w:color w:val="ED7D31" w:themeColor="accent2"/>
-          <w:sz w:val="20"/>
-          <w:szCs w:val="20"/>
-        </w:rPr>
-        <w:tab/>
-        <w:t>WABCS-U01_Samples_Phenotype_master2B</w:t>
-      </w:r>
-    </w:p>
-    <w:p>
-      <w:pPr>
-        <w:rPr>
-          <w:color w:val="ED7D31" w:themeColor="accent2"/>
-          <w:sz w:val="20"/>
-          <w:szCs w:val="20"/>
-        </w:rPr>
-      </w:pPr>
-      <w:r>
-        <w:rPr>
-          <w:color w:val="ED7D31" w:themeColor="accent2"/>
-          <w:sz w:val="20"/>
-          <w:szCs w:val="20"/>
-        </w:rPr>
-        <w:tab/>
-        <w:t>BRCA_ER.tsv</w:t>
-      </w:r>
-    </w:p>
-    <w:p>
-      <w:pPr>
-        <w:rPr>
-          <w:color w:val="ED7D31" w:themeColor="accent2"/>
-          <w:sz w:val="20"/>
-          <w:szCs w:val="20"/>
-        </w:rPr>
-      </w:pPr>
-      <w:r>
-        <w:rPr>
-          <w:color w:val="ED7D31" w:themeColor="accent2"/>
-          <w:sz w:val="20"/>
-          <w:szCs w:val="20"/>
-        </w:rPr>
-        <w:tab/>
-      </w:r>
-      <w:r>
-        <w:rPr>
-          <w:color w:val="ED7D31" w:themeColor="accent2"/>
-          <w:sz w:val="20"/>
-          <w:szCs w:val="20"/>
-        </w:rPr>
-        <w:t>TCGA_clinical-11092018</w:t>
-      </w:r>
-    </w:p>
-    <w:p>
-      <w:pPr>
-        <w:rPr>
-          <w:color w:val="ED7D31" w:themeColor="accent2"/>
-          <w:sz w:val="20"/>
-          <w:szCs w:val="20"/>
-        </w:rPr>
-      </w:pPr>
-    </w:p>
-    <w:p>
-      <w:pPr>
-        <w:rPr>
-          <w:b/>
-          <w:i/>
-          <w:color w:val="ED7D31" w:themeColor="accent2"/>
-          <w:sz w:val="20"/>
-          <w:szCs w:val="20"/>
-        </w:rPr>
-      </w:pPr>
-      <w:r>
-        <w:rPr>
-          <w:b/>
-          <w:color w:val="ED7D31" w:themeColor="accent2"/>
-          <w:sz w:val="20"/>
-          <w:szCs w:val="20"/>
-        </w:rPr>
-        <w:tab/>
-      </w:r>
-      <w:r>
-        <w:rPr>
-          <w:b/>
-          <w:i/>
-          <w:color w:val="ED7D31" w:themeColor="accent2"/>
-          <w:sz w:val="20"/>
-          <w:szCs w:val="20"/>
-        </w:rPr>
-        <w:t xml:space="preserve">Life History </w:t>
-      </w:r>
-    </w:p>
-    <w:p>
-      <w:pPr>
-        <w:ind w:firstLine="720"/>
-        <w:rPr>
-          <w:i/>
-          <w:color w:val="ED7D31" w:themeColor="accent2"/>
-          <w:sz w:val="20"/>
-          <w:szCs w:val="20"/>
-        </w:rPr>
-      </w:pPr>
-      <w:r>
-        <w:rPr>
-          <w:color w:val="ED7D31" w:themeColor="accent2"/>
-          <w:sz w:val="20"/>
-          <w:szCs w:val="20"/>
-        </w:rPr>
-        <w:t>-&gt; Life History WGS &lt;-&gt; RNA mapping and TP53/GATA3/silent genome/14qLOH</w:t>
-      </w:r>
-      <w:r>
-        <w:rPr>
-          <w:i/>
-          <w:color w:val="ED7D31" w:themeColor="accent2"/>
-          <w:sz w:val="20"/>
-          <w:szCs w:val="20"/>
-        </w:rPr>
-        <w:tab/>
-      </w:r>
-    </w:p>
-    <w:p>
-      <w:pPr>
-        <w:ind w:left="720"/>
-        <w:rPr>
-          <w:color w:val="ED7D31" w:themeColor="accent2"/>
-          <w:sz w:val="20"/>
-          <w:szCs w:val="20"/>
-        </w:rPr>
-      </w:pPr>
-      <w:r>
-        <w:rPr>
-          <w:i/>
-          <w:color w:val="ED7D31" w:themeColor="accent2"/>
-          <w:sz w:val="20"/>
-          <w:szCs w:val="20"/>
-        </w:rPr>
-        <w:t>-</w:t>
-      </w:r>
-      <w:r>
-        <w:rPr>
-          <w:color w:val="ED7D31" w:themeColor="accent2"/>
-          <w:sz w:val="20"/>
-          <w:szCs w:val="20"/>
-        </w:rPr>
-        <w:t>GATA3_gene_dosage_allgroups_NAP</w:t>
-      </w:r>
-      <w:r>
-        <w:rPr>
-          <w:color w:val="ED7D31" w:themeColor="accent2"/>
-          <w:sz w:val="20"/>
-          <w:szCs w:val="20"/>
-        </w:rPr>
-        <w:br/>
-      </w:r>
-      <w:r>
-        <w:rPr>
-          <w:color w:val="ED7D31" w:themeColor="accent2"/>
-          <w:sz w:val="20"/>
-          <w:szCs w:val="20"/>
-        </w:rPr>
-        <w:t>-</w:t>
-      </w:r>
-      <w:r>
-        <w:rPr>
-          <w:color w:val="ED7D31" w:themeColor="accent2"/>
-          <w:sz w:val="20"/>
-          <w:szCs w:val="20"/>
-        </w:rPr>
-        <w:t>QUIET_NIG_list</w:t>
-      </w:r>
-    </w:p>
-    <w:p>
-      <w:pPr>
-        <w:ind w:firstLine="720"/>
-        <w:rPr>
-          <w:color w:val="ED7D31" w:themeColor="accent2"/>
-          <w:sz w:val="20"/>
-          <w:szCs w:val="20"/>
-        </w:rPr>
-      </w:pPr>
-      <w:r>
-        <w:rPr>
-          <w:color w:val="ED7D31" w:themeColor="accent2"/>
-          <w:sz w:val="20"/>
-          <w:szCs w:val="20"/>
-        </w:rPr>
-        <w:t>TP53_gene_dosage_allgroups_NAP</w:t>
-      </w:r>
-    </w:p>
-    <w:p>
-      <w:pPr>
-        <w:rPr>
-          <w:color w:val="ED7D31" w:themeColor="accent2"/>
-          <w:sz w:val="20"/>
-          <w:szCs w:val="20"/>
-        </w:rPr>
-      </w:pPr>
-      <w:r>
-        <w:rPr>
-          <w:color w:val="ED7D31" w:themeColor="accent2"/>
-          <w:sz w:val="20"/>
-          <w:szCs w:val="20"/>
-        </w:rPr>
-        <w:tab/>
-        <w:t>WABCS_RNAseq_IDs.txt</w:t>
-      </w:r>
-    </w:p>
-    <w:p>
-      <w:pPr>
-        <w:rPr>
-          <w:color w:val="ED7D31" w:themeColor="accent2"/>
-          <w:sz w:val="20"/>
-          <w:szCs w:val="20"/>
-        </w:rPr>
-      </w:pPr>
-      <w:r>
-        <w:rPr>
-          <w:color w:val="ED7D31" w:themeColor="accent2"/>
-          <w:sz w:val="20"/>
-          <w:szCs w:val="20"/>
-        </w:rPr>
-        <w:tab/>
-      </w:r>
-      <w:r>
-        <w:rPr>
-          <w:color w:val="ED7D31" w:themeColor="accent2"/>
-          <w:sz w:val="20"/>
-          <w:szCs w:val="20"/>
-        </w:rPr>
-        <w:t>WABCS_RNAseq-WGS_overlap_IDs</w:t>
-      </w:r>
-    </w:p>
-    <w:p>
-      <w:pPr>
-        <w:rPr>
-          <w:color w:val="ED7D31" w:themeColor="accent2"/>
-          <w:sz w:val="20"/>
-          <w:szCs w:val="20"/>
-        </w:rPr>
-      </w:pPr>
-    </w:p>
-    <w:p>
-      <w:pPr>
-        <w:rPr>
-          <w:b/>
-          <w:color w:val="ED7D31" w:themeColor="accent2"/>
-          <w:sz w:val="20"/>
-          <w:szCs w:val="20"/>
-        </w:rPr>
-      </w:pPr>
-      <w:r>
-        <w:rPr>
-          <w:color w:val="ED7D31" w:themeColor="accent2"/>
-          <w:sz w:val="20"/>
-          <w:szCs w:val="20"/>
-        </w:rPr>
-        <w:tab/>
-      </w:r>
-      <w:r>
-        <w:rPr>
-          <w:b/>
-          <w:color w:val="ED7D31" w:themeColor="accent2"/>
-          <w:sz w:val="20"/>
-          <w:szCs w:val="20"/>
-        </w:rPr>
-        <w:t>DE</w:t>
-      </w:r>
-    </w:p>
-    <w:p>
-      <w:pPr>
-        <w:rPr>
-          <w:color w:val="ED7D31" w:themeColor="accent2"/>
-          <w:sz w:val="20"/>
-          <w:szCs w:val="20"/>
-        </w:rPr>
-      </w:pPr>
-      <w:r>
-        <w:rPr>
-          <w:b/>
-          <w:color w:val="ED7D31" w:themeColor="accent2"/>
-          <w:sz w:val="20"/>
-          <w:szCs w:val="20"/>
-        </w:rPr>
-        <w:tab/>
-      </w:r>
-      <w:r>
-        <w:rPr>
-          <w:color w:val="ED7D31" w:themeColor="accent2"/>
-          <w:sz w:val="20"/>
-          <w:szCs w:val="20"/>
-        </w:rPr>
-        <w:t>Perou Nigeria_109_samples PAM50 Calls 9-12-19 UPDATED 9-21-19-PSR</w:t>
-      </w:r>
-    </w:p>
-    <w:p>
-      <w:pPr>
-        <w:ind w:firstLine="720"/>
-        <w:rPr>
-          <w:color w:val="ED7D31" w:themeColor="accent2"/>
-          <w:sz w:val="20"/>
-          <w:szCs w:val="20"/>
-        </w:rPr>
-      </w:pPr>
-      <w:r>
-        <w:rPr>
-          <w:color w:val="ED7D31" w:themeColor="accent2"/>
-          <w:sz w:val="20"/>
-          <w:szCs w:val="20"/>
-        </w:rPr>
-        <w:t>RNAseq-PAM50-allsamples</w:t>
-      </w:r>
-      <w:r>
-        <w:rPr>
-          <w:color w:val="ED7D31" w:themeColor="accent2"/>
-          <w:sz w:val="20"/>
-          <w:szCs w:val="20"/>
-        </w:rPr>
-        <w:t>.txt</w:t>
-      </w:r>
-    </w:p>
-    <w:p>
-      <w:pPr>
-        <w:ind w:firstLine="720"/>
-        <w:rPr>
-          <w:color w:val="ED7D31" w:themeColor="accent2"/>
-          <w:sz w:val="20"/>
-          <w:szCs w:val="20"/>
-        </w:rPr>
-      </w:pPr>
-    </w:p>
-    <w:p>
-      <w:pPr>
-        <w:rPr>
-          <w:color w:val="000000" w:themeColor="text1"/>
-          <w:sz w:val="20"/>
-          <w:szCs w:val="20"/>
-        </w:rPr>
-      </w:pPr>
-      <w:r>
-        <w:rPr>
-          <w:color w:val="000000" w:themeColor="text1"/>
-          <w:sz w:val="20"/>
-          <w:szCs w:val="20"/>
-        </w:rPr>
-        <w:t>Output:</w:t>
-      </w:r>
-    </w:p>
-    <w:p>
-      <w:pPr>
-        <w:rPr>
-          <w:color w:val="000000" w:themeColor="text1"/>
-          <w:sz w:val="20"/>
-          <w:szCs w:val="20"/>
-        </w:rPr>
-      </w:pPr>
-      <w:r>
-        <w:rPr>
-          <w:color w:val="000000" w:themeColor="text1"/>
-          <w:sz w:val="20"/>
-          <w:szCs w:val="20"/>
-        </w:rPr>
-        <w:t>HRD / ESR</w:t>
-      </w:r>
-      <w:r>
-        <w:rPr>
-          <w:color w:val="000000" w:themeColor="text1"/>
-          <w:sz w:val="20"/>
-          <w:szCs w:val="20"/>
-        </w:rPr>
-        <w:t xml:space="preserve"> -&gt; Gene-specific analyses requested by Funmi. Analyses are based on minimal normalization for libraries WITHOUT complete differential expression analysis performed. </w:t>
-      </w:r>
-    </w:p>
-    <w:p>
-      <w:pPr>
-        <w:rPr>
-          <w:color w:val="000000" w:themeColor="text1"/>
-          <w:sz w:val="20"/>
-          <w:szCs w:val="20"/>
-        </w:rPr>
-      </w:pPr>
-    </w:p>
-    <w:p>
-      <w:pPr>
-        <w:rPr>
-          <w:color w:val="000000" w:themeColor="text1"/>
-          <w:sz w:val="20"/>
-          <w:szCs w:val="20"/>
-        </w:rPr>
-      </w:pPr>
-      <w:r>
-        <w:rPr>
-          <w:color w:val="000000" w:themeColor="text1"/>
-          <w:sz w:val="20"/>
-          <w:szCs w:val="20"/>
-        </w:rPr>
-        <w:t>Life-History-WGS-Validation</w:t>
-      </w:r>
-      <w:r>
-        <w:rPr>
-          <w:color w:val="000000" w:themeColor="text1"/>
-          <w:sz w:val="20"/>
-          <w:szCs w:val="20"/>
-        </w:rPr>
-        <w:t xml:space="preserve"> -&gt; Results for UK collaborative project</w:t>
-      </w:r>
-    </w:p>
-    <w:p>
-      <w:pPr>
-        <w:rPr>
-          <w:color w:val="000000" w:themeColor="text1"/>
-          <w:sz w:val="20"/>
-          <w:szCs w:val="20"/>
-        </w:rPr>
-      </w:pPr>
-      <w:r>
-        <w:rPr>
-          <w:color w:val="000000" w:themeColor="text1"/>
-          <w:sz w:val="20"/>
-          <w:szCs w:val="20"/>
-        </w:rPr>
-        <w:t>Overall-RNA</w:t>
-      </w:r>
-      <w:r>
-        <w:rPr>
-          <w:color w:val="000000" w:themeColor="text1"/>
-          <w:sz w:val="20"/>
-          <w:szCs w:val="20"/>
-        </w:rPr>
-        <w:t xml:space="preserve"> -&gt; Results for UNC collaborative project</w:t>
-      </w:r>
-    </w:p>
-    <w:p>
-      <w:pPr>
-        <w:rPr>
-          <w:color w:val="70AD47" w:themeColor="accent6"/>
-          <w:sz w:val="20"/>
-          <w:szCs w:val="20"/>
-        </w:rPr>
-      </w:pPr>
-      <w:r>
-        <w:rPr>
-          <w:color w:val="000000" w:themeColor="text1"/>
-          <w:sz w:val="20"/>
-          <w:szCs w:val="20"/>
-        </w:rPr>
-        <w:t>Status -&gt; Project update presentations</w:t>
-      </w:r>
-    </w:p>
-    <w:p>
-      <w:pPr>
-        <w:rPr>
-          <w:color w:val="70AD47" w:themeColor="accent6"/>
-          <w:sz w:val="20"/>
-          <w:szCs w:val="20"/>
-        </w:rPr>
-      </w:pPr>
-    </w:p>
-    <w:p>
-      <w:pPr>
-        <w:rPr>
-          <w:color w:val="5B9BD5" w:themeColor="accent1"/>
-          <w:sz w:val="20"/>
-          <w:szCs w:val="20"/>
-        </w:rPr>
-      </w:pPr>
-      <w:r>
-        <w:rPr>
-          <w:color w:val="5B9BD5" w:themeColor="accent1"/>
-          <w:sz w:val="20"/>
-          <w:szCs w:val="20"/>
-        </w:rPr>
-        <w:br w:type="page"/>
-      </w:r>
-    </w:p>
-    <w:p>
-      <w:pPr>
-        <w:rPr>
-          <w:color w:val="5B9BD5" w:themeColor="accent1"/>
-          <w:sz w:val="20"/>
-          <w:szCs w:val="20"/>
-        </w:rPr>
-      </w:pPr>
-      <w:r>
-        <w:rPr>
-          <w:color w:val="5B9BD5" w:themeColor="accent1"/>
-          <w:sz w:val="20"/>
-          <w:szCs w:val="20"/>
-        </w:rPr>
-        <w:lastRenderedPageBreak/>
-        <w:t>TCGA-Nigerian-RNAseq</w:t>
-      </w:r>
-    </w:p>
-    <w:p>
-      <w:pPr>
-        <w:rPr>
-          <w:b/>
-          <w:color w:val="5B9BD5" w:themeColor="accent1"/>
-          <w:sz w:val="20"/>
-          <w:szCs w:val="20"/>
-        </w:rPr>
-      </w:pPr>
-      <w:r>
-        <w:rPr>
-          <w:color w:val="5B9BD5" w:themeColor="accent1"/>
-          <w:sz w:val="20"/>
-          <w:szCs w:val="20"/>
-        </w:rPr>
-        <w:t>Analysis</w:t>
-      </w:r>
-      <w:r>
-        <w:rPr>
-          <w:color w:val="5B9BD5" w:themeColor="accent1"/>
-          <w:sz w:val="20"/>
-          <w:szCs w:val="20"/>
-        </w:rPr>
-        <w:t xml:space="preserve"> </w:t>
-      </w:r>
-      <w:r>
-        <w:rPr>
-          <w:b/>
-          <w:color w:val="5B9BD5" w:themeColor="accent1"/>
-          <w:sz w:val="20"/>
-          <w:szCs w:val="20"/>
-        </w:rPr>
-        <w:t>(README LOCATED HERE)</w:t>
-      </w:r>
-    </w:p>
-    <w:p>
-      <w:pPr>
-        <w:rPr>
-          <w:color w:val="5B9BD5" w:themeColor="accent1"/>
-          <w:sz w:val="20"/>
-          <w:szCs w:val="20"/>
-        </w:rPr>
-      </w:pPr>
-      <w:r>
-        <w:rPr>
-          <w:color w:val="5B9BD5" w:themeColor="accent1"/>
-          <w:sz w:val="20"/>
-          <w:szCs w:val="20"/>
-        </w:rPr>
-        <w:tab/>
-      </w:r>
-      <w:r>
-        <w:rPr>
-          <w:color w:val="5B9BD5" w:themeColor="accent1"/>
-          <w:sz w:val="20"/>
-          <w:szCs w:val="20"/>
-        </w:rPr>
-        <w:t>NigerianTCGArawcountsDeSeq2-pc2</w:t>
-      </w:r>
-      <w:r>
-        <w:rPr>
-          <w:color w:val="5B9BD5" w:themeColor="accent1"/>
-          <w:sz w:val="20"/>
-          <w:szCs w:val="20"/>
-        </w:rPr>
-        <w:t>.RMD</w:t>
-      </w:r>
-    </w:p>
-    <w:p>
-      <w:pPr>
-        <w:rPr>
-          <w:color w:val="5B9BD5" w:themeColor="accent1"/>
-          <w:sz w:val="20"/>
-          <w:szCs w:val="20"/>
-        </w:rPr>
-      </w:pPr>
-      <w:r>
-        <w:rPr>
-          <w:color w:val="5B9BD5" w:themeColor="accent1"/>
-          <w:sz w:val="20"/>
-          <w:szCs w:val="20"/>
-        </w:rPr>
-        <w:tab/>
-      </w:r>
-      <w:r>
-        <w:rPr>
-          <w:color w:val="5B9BD5" w:themeColor="accent1"/>
-          <w:sz w:val="20"/>
-          <w:szCs w:val="20"/>
-        </w:rPr>
-        <w:t>NigerianTCGArawcountsDeSeq2-proteincoding-IHC</w:t>
-      </w:r>
-      <w:r>
-        <w:rPr>
-          <w:color w:val="5B9BD5" w:themeColor="accent1"/>
-          <w:sz w:val="20"/>
-          <w:szCs w:val="20"/>
-        </w:rPr>
-        <w:t>.RMD</w:t>
-      </w:r>
-    </w:p>
-    <w:p>
-      <w:pPr>
-        <w:rPr>
-          <w:color w:val="5B9BD5" w:themeColor="accent1"/>
-          <w:sz w:val="20"/>
-          <w:szCs w:val="20"/>
-        </w:rPr>
-      </w:pPr>
-      <w:r>
-        <w:rPr>
-          <w:color w:val="5B9BD5" w:themeColor="accent1"/>
-          <w:sz w:val="20"/>
-          <w:szCs w:val="20"/>
-        </w:rPr>
-        <w:tab/>
-      </w:r>
-      <w:r>
-        <w:rPr>
-          <w:color w:val="5B9BD5" w:themeColor="accent1"/>
-          <w:sz w:val="20"/>
-          <w:szCs w:val="20"/>
-        </w:rPr>
-        <w:t>NigerianTC</w:t>
-      </w:r>
-      <w:r>
-        <w:rPr>
-          <w:color w:val="5B9BD5" w:themeColor="accent1"/>
-          <w:sz w:val="20"/>
-          <w:szCs w:val="20"/>
-        </w:rPr>
-        <w:t>GA-l</w:t>
-      </w:r>
-      <w:r>
-        <w:rPr>
-          <w:color w:val="5B9BD5" w:themeColor="accent1"/>
-          <w:sz w:val="20"/>
-          <w:szCs w:val="20"/>
-        </w:rPr>
-        <w:t>nc</w:t>
-      </w:r>
-      <w:r>
-        <w:rPr>
-          <w:color w:val="5B9BD5" w:themeColor="accent1"/>
-          <w:sz w:val="20"/>
-          <w:szCs w:val="20"/>
-        </w:rPr>
-        <w:t>.RMD</w:t>
-      </w:r>
-    </w:p>
-    <w:p>
-      <w:pPr>
-        <w:rPr>
-          <w:color w:val="5B9BD5" w:themeColor="accent1"/>
-          <w:sz w:val="20"/>
-          <w:szCs w:val="20"/>
-        </w:rPr>
-      </w:pPr>
-      <w:r>
-        <w:rPr>
-          <w:color w:val="5B9BD5" w:themeColor="accent1"/>
-          <w:sz w:val="20"/>
-          <w:szCs w:val="20"/>
-        </w:rPr>
-        <w:tab/>
-      </w:r>
-      <w:r>
-        <w:rPr>
-          <w:color w:val="5B9BD5" w:themeColor="accent1"/>
-          <w:sz w:val="20"/>
-          <w:szCs w:val="20"/>
-        </w:rPr>
-        <w:t>NigerianTCGArawcountslimma-voomDE-PAM50</w:t>
-      </w:r>
-      <w:r>
-        <w:rPr>
-          <w:color w:val="5B9BD5" w:themeColor="accent1"/>
-          <w:sz w:val="20"/>
-          <w:szCs w:val="20"/>
-        </w:rPr>
-        <w:t>.RMD</w:t>
-      </w:r>
-    </w:p>
-    <w:p>
-      <w:pPr>
-        <w:rPr>
-          <w:color w:val="5B9BD5" w:themeColor="accent1"/>
-          <w:sz w:val="20"/>
-          <w:szCs w:val="20"/>
-        </w:rPr>
-      </w:pPr>
-      <w:r>
-        <w:rPr>
-          <w:color w:val="5B9BD5" w:themeColor="accent1"/>
-          <w:sz w:val="20"/>
-          <w:szCs w:val="20"/>
-        </w:rPr>
-        <w:t>Code</w:t>
-      </w:r>
-    </w:p>
-    <w:p>
-      <w:pPr>
-        <w:rPr>
-          <w:color w:val="5B9BD5" w:themeColor="accent1"/>
-          <w:sz w:val="20"/>
-          <w:szCs w:val="20"/>
-        </w:rPr>
-      </w:pPr>
-      <w:r>
-        <w:rPr>
-          <w:color w:val="5B9BD5" w:themeColor="accent1"/>
-          <w:sz w:val="20"/>
-          <w:szCs w:val="20"/>
-        </w:rPr>
-        <w:tab/>
-      </w:r>
-      <w:r>
-        <w:rPr>
-          <w:color w:val="5B9BD5" w:themeColor="accent1"/>
-          <w:sz w:val="20"/>
-          <w:szCs w:val="20"/>
-        </w:rPr>
-        <w:t>*</w:t>
-      </w:r>
-      <w:r>
-        <w:rPr>
-          <w:color w:val="5B9BD5" w:themeColor="accent1"/>
-          <w:sz w:val="20"/>
-          <w:szCs w:val="20"/>
-        </w:rPr>
-        <w:t>TCGA-JSON-parser-2</w:t>
-      </w:r>
-      <w:r>
-        <w:rPr>
-          <w:color w:val="5B9BD5" w:themeColor="accent1"/>
-          <w:sz w:val="20"/>
-          <w:szCs w:val="20"/>
-        </w:rPr>
-        <w:t>.ipynb</w:t>
-      </w:r>
-      <w:r>
-        <w:rPr>
-          <w:color w:val="5B9BD5" w:themeColor="accent1"/>
-          <w:sz w:val="20"/>
-          <w:szCs w:val="20"/>
-        </w:rPr>
-        <w:t xml:space="preserve"> (redundant backup)</w:t>
-      </w:r>
-    </w:p>
-    <w:p>
-      <w:pPr>
-        <w:rPr>
-          <w:color w:val="5B9BD5" w:themeColor="accent1"/>
-          <w:sz w:val="20"/>
-          <w:szCs w:val="20"/>
-        </w:rPr>
-      </w:pPr>
-      <w:r>
-        <w:rPr>
-          <w:color w:val="5B9BD5" w:themeColor="accent1"/>
-          <w:sz w:val="20"/>
-          <w:szCs w:val="20"/>
-        </w:rPr>
-        <w:tab/>
-      </w:r>
-      <w:r>
-        <w:rPr>
-          <w:color w:val="5B9BD5" w:themeColor="accent1"/>
-          <w:sz w:val="20"/>
-          <w:szCs w:val="20"/>
-        </w:rPr>
-        <w:t>*</w:t>
-      </w:r>
-      <w:r>
-        <w:rPr>
-          <w:color w:val="5B9BD5" w:themeColor="accent1"/>
-          <w:sz w:val="20"/>
-          <w:szCs w:val="20"/>
-        </w:rPr>
-        <w:t>Proteincodingparse</w:t>
-      </w:r>
-      <w:r>
-        <w:rPr>
-          <w:color w:val="5B9BD5" w:themeColor="accent1"/>
-          <w:sz w:val="20"/>
-          <w:szCs w:val="20"/>
-        </w:rPr>
-        <w:t>.RMD</w:t>
-      </w:r>
-      <w:r>
-        <w:rPr>
-          <w:color w:val="5B9BD5" w:themeColor="accent1"/>
-          <w:sz w:val="20"/>
-          <w:szCs w:val="20"/>
-        </w:rPr>
-        <w:t xml:space="preserve"> (redundant backup)</w:t>
-      </w:r>
-    </w:p>
-    <w:p>
-      <w:pPr>
-        <w:rPr>
-          <w:color w:val="5B9BD5" w:themeColor="accent1"/>
-          <w:sz w:val="20"/>
-          <w:szCs w:val="20"/>
-        </w:rPr>
-      </w:pPr>
-    </w:p>
-    <w:p>
-      <w:pPr>
-        <w:rPr>
-          <w:color w:val="5B9BD5" w:themeColor="accent1"/>
-          <w:sz w:val="20"/>
-          <w:szCs w:val="20"/>
-        </w:rPr>
-      </w:pPr>
-      <w:r>
-        <w:rPr>
-          <w:color w:val="5B9BD5" w:themeColor="accent1"/>
-          <w:sz w:val="20"/>
-          <w:szCs w:val="20"/>
-        </w:rPr>
-        <w:t>Docs</w:t>
-      </w:r>
-      <w:r>
-        <w:rPr>
-          <w:color w:val="5B9BD5" w:themeColor="accent1"/>
-          <w:sz w:val="20"/>
-          <w:szCs w:val="20"/>
-        </w:rPr>
-        <w:tab/>
-        <w:t>Figures/HTML</w:t>
-      </w:r>
-    </w:p>
-    <w:p>
-      <w:pPr>
+          <w:sz w:val="20"/>
+          <w:szCs w:val="20"/>
+        </w:rPr>
+        <w:t>-&gt; Genes/Isoforms separated (</w:t>
+      </w:r>
+      <w:r>
         <w:rPr>
           <w:i/>
           <w:color w:val="70AD47" w:themeColor="accent6"/>
           <w:sz w:val="20"/>
           <w:szCs w:val="20"/>
         </w:rPr>
-      </w:pPr>
-    </w:p>
-    <w:p>
-      <w:pPr>
-        <w:rPr>
-          <w:color w:val="70AD47" w:themeColor="accent6"/>
-          <w:sz w:val="20"/>
-          <w:szCs w:val="20"/>
-        </w:rPr>
-      </w:pPr>
-      <w:r>
-        <w:rPr>
-          <w:color w:val="70AD47" w:themeColor="accent6"/>
-          <w:sz w:val="20"/>
-          <w:szCs w:val="20"/>
-        </w:rPr>
-        <w:t>Raw-</w:t>
-      </w:r>
-      <w:r>
-        <w:rPr>
-          <w:color w:val="70AD47" w:themeColor="accent6"/>
-          <w:sz w:val="20"/>
-          <w:szCs w:val="20"/>
-        </w:rPr>
-        <w:t>Files</w:t>
-      </w:r>
-      <w:r>
-        <w:rPr>
-          <w:color w:val="70AD47" w:themeColor="accent6"/>
-          <w:sz w:val="20"/>
-          <w:szCs w:val="20"/>
-        </w:rPr>
-        <w:t>:</w:t>
-      </w:r>
-      <w:r>
-        <w:rPr>
-          <w:color w:val="70AD47" w:themeColor="accent6"/>
-          <w:sz w:val="20"/>
-          <w:szCs w:val="20"/>
-        </w:rPr>
-        <w:tab/>
-      </w:r>
-    </w:p>
-    <w:p>
-      <w:pPr>
+        <w:t>TCGA-RNA-RSEM</w:t>
+      </w:r>
+      <w:r>
         <w:rPr>
           <w:i/>
-          <w:color w:val="70AD47" w:themeColor="accent6"/>
-          <w:sz w:val="20"/>
-          <w:szCs w:val="20"/>
-        </w:rPr>
-      </w:pPr>
-      <w:r>
-        <w:rPr>
-          <w:sz w:val="20"/>
-          <w:szCs w:val="20"/>
-        </w:rPr>
-        <w:tab/>
-      </w:r>
-      <w:r>
-        <w:rPr>
-          <w:i/>
-          <w:color w:val="70AD47" w:themeColor="accent6"/>
-          <w:sz w:val="20"/>
-          <w:szCs w:val="20"/>
-        </w:rPr>
-        <w:t>raw_quants.tar.gz</w:t>
-      </w:r>
-    </w:p>
-    <w:p>
-      <w:pPr>
-        <w:rPr>
-          <w:i/>
-          <w:color w:val="70AD47" w:themeColor="accent6"/>
-          <w:sz w:val="20"/>
-          <w:szCs w:val="20"/>
-        </w:rPr>
-      </w:pPr>
-      <w:r>
-        <w:rPr>
-          <w:i/>
-          <w:color w:val="70AD47" w:themeColor="accent6"/>
-          <w:sz w:val="20"/>
-          <w:szCs w:val="20"/>
-        </w:rPr>
-        <w:t>Raw-Files:</w:t>
-      </w:r>
-    </w:p>
-    <w:p>
-      <w:pPr>
-        <w:ind w:left="720"/>
-        <w:rPr>
-          <w:i/>
-          <w:sz w:val="20"/>
-          <w:szCs w:val="20"/>
-        </w:rPr>
-      </w:pPr>
-      <w:r>
-        <w:rPr>
-          <w:i/>
-          <w:color w:val="70AD47" w:themeColor="accent6"/>
-          <w:sz w:val="20"/>
-          <w:szCs w:val="20"/>
-        </w:rPr>
-        <w:t>Nigerian-RNA-RSEM-Raw</w:t>
-      </w:r>
-      <w:r>
-        <w:rPr>
-          <w:i/>
-          <w:sz w:val="20"/>
-          <w:szCs w:val="20"/>
-        </w:rPr>
-        <w:t xml:space="preserve"> -&gt; Genes/Isoforms separated (</w:t>
-      </w:r>
-      <w:r>
-        <w:rPr>
-          <w:i/>
-          <w:color w:val="70AD47" w:themeColor="accent6"/>
-          <w:sz w:val="20"/>
-          <w:szCs w:val="20"/>
-        </w:rPr>
-        <w:t>Nigerian-RNA-RSEM</w:t>
-      </w:r>
-      <w:r>
-        <w:rPr>
-          <w:i/>
           <w:sz w:val="20"/>
           <w:szCs w:val="20"/>
         </w:rPr>
         <w:t>)</w:t>
       </w:r>
-      <w:r>
-        <w:rPr>
-          <w:i/>
-          <w:sz w:val="20"/>
-          <w:szCs w:val="20"/>
-        </w:rPr>
-        <w:br/>
-      </w:r>
-      <w:r>
-        <w:rPr>
-          <w:i/>
-          <w:color w:val="70AD47" w:themeColor="accent6"/>
-          <w:sz w:val="20"/>
-          <w:szCs w:val="20"/>
-        </w:rPr>
-        <w:t xml:space="preserve">TCGA-RNA-RSEM-Raw </w:t>
-      </w:r>
-      <w:r>
-        <w:rPr>
-          <w:i/>
-          <w:sz w:val="20"/>
-          <w:szCs w:val="20"/>
-        </w:rPr>
-        <w:t>-&gt; Genes/Isoforms separated (</w:t>
-      </w:r>
-      <w:r>
-        <w:rPr>
-          <w:i/>
-          <w:color w:val="70AD47" w:themeColor="accent6"/>
-          <w:sz w:val="20"/>
-          <w:szCs w:val="20"/>
-        </w:rPr>
-        <w:t>TCGA-RNA-RSEM</w:t>
-      </w:r>
-      <w:r>
-        <w:rPr>
-          <w:i/>
-          <w:sz w:val="20"/>
-          <w:szCs w:val="20"/>
-        </w:rPr>
-        <w:t>)</w:t>
-      </w:r>
     </w:p>
     <w:p>
       <w:pPr>
@@ -1690,7 +487,23 @@
           <w:sz w:val="20"/>
           <w:szCs w:val="20"/>
         </w:rPr>
-        <w:t>aw counts derived from HTSeq (Dominic, completed before my arrival)</w:t>
+        <w:t xml:space="preserve">aw counts derived from </w:t>
+      </w:r>
+      <w:proofErr w:type="spellStart"/>
+      <w:r>
+        <w:rPr>
+          <w:sz w:val="20"/>
+          <w:szCs w:val="20"/>
+        </w:rPr>
+        <w:t>HTSeq</w:t>
+      </w:r>
+      <w:proofErr w:type="spellEnd"/>
+      <w:r>
+        <w:rPr>
+          <w:sz w:val="20"/>
+          <w:szCs w:val="20"/>
+        </w:rPr>
+        <w:t xml:space="preserve"> (Dominic, completed before my arrival)</w:t>
       </w:r>
       <w:r>
         <w:rPr>
@@ -1707,86 +520,6 @@
           <w:szCs w:val="20"/>
         </w:rPr>
       </w:pPr>
-    </w:p>
-    <w:p>
-      <w:pPr>
-        <w:rPr>
-          <w:i/>
-          <w:color w:val="70AD47" w:themeColor="accent6"/>
-          <w:sz w:val="20"/>
-          <w:szCs w:val="20"/>
-        </w:rPr>
-      </w:pPr>
-      <w:r>
-        <w:rPr>
-          <w:i/>
-          <w:color w:val="70AD47" w:themeColor="accent6"/>
-          <w:sz w:val="20"/>
-          <w:szCs w:val="20"/>
-        </w:rPr>
-        <w:t xml:space="preserve">RSEM: </w:t>
-      </w:r>
-    </w:p>
-    <w:p>
-      <w:pPr>
-        <w:rPr>
-          <w:i/>
-          <w:color w:val="70AD47" w:themeColor="accent6"/>
-          <w:sz w:val="20"/>
-          <w:szCs w:val="20"/>
-        </w:rPr>
-      </w:pPr>
-      <w:r>
-        <w:rPr>
-          <w:i/>
-          <w:color w:val="70AD47" w:themeColor="accent6"/>
-          <w:sz w:val="20"/>
-          <w:szCs w:val="20"/>
-        </w:rPr>
-        <w:tab/>
-      </w:r>
-      <w:r>
-        <w:rPr>
-          <w:i/>
-          <w:color w:val="70AD47" w:themeColor="accent6"/>
-          <w:sz w:val="20"/>
-          <w:szCs w:val="20"/>
-        </w:rPr>
-        <w:t>Nigerian-RNA-RSEM</w:t>
-      </w:r>
-    </w:p>
-    <w:p>
-      <w:pPr>
-        <w:rPr>
-          <w:sz w:val="20"/>
-          <w:szCs w:val="20"/>
-        </w:rPr>
-      </w:pPr>
-      <w:r>
-        <w:rPr>
-          <w:sz w:val="20"/>
-          <w:szCs w:val="20"/>
-        </w:rPr>
-        <w:tab/>
-      </w:r>
-      <w:r>
-        <w:rPr>
-          <w:i/>
-          <w:color w:val="70AD47" w:themeColor="accent6"/>
-          <w:sz w:val="20"/>
-          <w:szCs w:val="20"/>
-        </w:rPr>
-        <w:t>TCGA-RNA-RSEM</w:t>
-      </w:r>
-      <w:r>
-        <w:rPr>
-          <w:i/>
-          <w:color w:val="70AD47" w:themeColor="accent6"/>
-          <w:sz w:val="20"/>
-          <w:szCs w:val="20"/>
-        </w:rPr>
-        <w:br/>
-      </w:r>
       <w:r>
         <w:rPr>
           <w:sz w:val="20"/>
@@ -1844,68 +577,1645 @@
     <w:p>
       <w:pPr>
         <w:rPr>
-          <w:sz w:val="20"/>
-          <w:szCs w:val="20"/>
-        </w:rPr>
-      </w:pPr>
-      <w:r>
-        <w:rPr>
-          <w:sz w:val="20"/>
-          <w:szCs w:val="20"/>
-        </w:rPr>
-        <w:t xml:space="preserve">-Confirmed all </w:t>
-      </w:r>
-      <w:r>
-        <w:rPr>
-          <w:sz w:val="20"/>
-          <w:szCs w:val="20"/>
-        </w:rPr>
-        <w:t xml:space="preserve">RNA </w:t>
-      </w:r>
-      <w:r>
-        <w:rPr>
-          <w:sz w:val="20"/>
-          <w:szCs w:val="20"/>
-        </w:rPr>
-        <w:t>genes were the same across</w:t>
-      </w:r>
-      <w:r>
-        <w:rPr>
-          <w:sz w:val="20"/>
-          <w:szCs w:val="20"/>
-        </w:rPr>
-        <w:t xml:space="preserve"> all </w:t>
-      </w:r>
-      <w:r>
-        <w:rPr>
-          <w:sz w:val="20"/>
-          <w:szCs w:val="20"/>
-        </w:rPr>
-        <w:t>files</w:t>
-      </w:r>
-    </w:p>
-    <w:p>
-      <w:pPr>
-        <w:rPr>
-          <w:sz w:val="20"/>
-          <w:szCs w:val="20"/>
-        </w:rPr>
-      </w:pPr>
-      <w:r>
-        <w:rPr>
+          <w:color w:val="ED7D31" w:themeColor="accent2"/>
+          <w:sz w:val="20"/>
+          <w:szCs w:val="20"/>
+        </w:rPr>
+      </w:pPr>
+      <w:r>
+        <w:rPr>
+          <w:color w:val="ED7D31" w:themeColor="accent2"/>
+          <w:sz w:val="20"/>
+          <w:szCs w:val="20"/>
+        </w:rPr>
+        <w:t>Input / Phenotype-Data</w:t>
+      </w:r>
+    </w:p>
+    <w:p>
+      <w:pPr>
+        <w:rPr>
+          <w:b/>
+          <w:color w:val="ED7D31" w:themeColor="accent2"/>
+          <w:sz w:val="20"/>
+          <w:szCs w:val="20"/>
+        </w:rPr>
+      </w:pPr>
+      <w:r>
+        <w:rPr>
+          <w:color w:val="ED7D31" w:themeColor="accent2"/>
           <w:sz w:val="20"/>
           <w:szCs w:val="20"/>
         </w:rPr>
         <w:tab/>
-        <w:t xml:space="preserve">*Uses </w:t>
-      </w:r>
-      <w:r>
-        <w:rPr>
-          <w:color w:val="5B9BD5" w:themeColor="accent1"/>
-          <w:sz w:val="20"/>
-          <w:szCs w:val="20"/>
-        </w:rPr>
-        <w:t>code/ NigerianTCGAgenecheck.Rmd</w:t>
+      </w:r>
+      <w:r>
+        <w:rPr>
+          <w:b/>
+          <w:color w:val="ED7D31" w:themeColor="accent2"/>
+          <w:sz w:val="20"/>
+          <w:szCs w:val="20"/>
+        </w:rPr>
+        <w:t>Differential Expression</w:t>
+      </w:r>
+    </w:p>
+    <w:p>
+      <w:pPr>
+        <w:rPr>
+          <w:color w:val="ED7D31" w:themeColor="accent2"/>
+          <w:sz w:val="20"/>
+          <w:szCs w:val="20"/>
+        </w:rPr>
+      </w:pPr>
+      <w:r>
+        <w:rPr>
+          <w:b/>
+          <w:color w:val="ED7D31" w:themeColor="accent2"/>
+          <w:sz w:val="20"/>
+          <w:szCs w:val="20"/>
+        </w:rPr>
+        <w:tab/>
+      </w:r>
+      <w:proofErr w:type="spellStart"/>
+      <w:r>
+        <w:rPr>
+          <w:color w:val="ED7D31" w:themeColor="accent2"/>
+          <w:sz w:val="20"/>
+          <w:szCs w:val="20"/>
+        </w:rPr>
+        <w:t>Perou</w:t>
+      </w:r>
+      <w:proofErr w:type="spellEnd"/>
+      <w:r>
+        <w:rPr>
+          <w:color w:val="ED7D31" w:themeColor="accent2"/>
+          <w:sz w:val="20"/>
+          <w:szCs w:val="20"/>
+        </w:rPr>
+        <w:t xml:space="preserve"> Nigeria_109_samples PAM50 Calls 9-12-19 UPDATED 9-21-19-PSR</w:t>
+      </w:r>
+    </w:p>
+    <w:p>
+      <w:pPr>
+        <w:rPr>
+          <w:b/>
+          <w:color w:val="70AD47" w:themeColor="accent6"/>
+          <w:sz w:val="20"/>
+          <w:szCs w:val="20"/>
+        </w:rPr>
+      </w:pPr>
+    </w:p>
+    <w:p>
+      <w:pPr>
+        <w:rPr>
+          <w:b/>
+          <w:color w:val="ED7D31" w:themeColor="accent2"/>
+          <w:sz w:val="20"/>
+          <w:szCs w:val="20"/>
+        </w:rPr>
+      </w:pPr>
+      <w:r>
+        <w:rPr>
+          <w:b/>
+          <w:color w:val="70AD47" w:themeColor="accent6"/>
+          <w:sz w:val="20"/>
+          <w:szCs w:val="20"/>
+        </w:rPr>
+        <w:tab/>
+      </w:r>
+      <w:r>
+        <w:rPr>
+          <w:b/>
+          <w:color w:val="ED7D31" w:themeColor="accent2"/>
+          <w:sz w:val="20"/>
+          <w:szCs w:val="20"/>
+        </w:rPr>
+        <w:t>Life History</w:t>
+      </w:r>
+    </w:p>
+    <w:p>
+      <w:pPr>
+        <w:rPr>
+          <w:b/>
+          <w:color w:val="ED7D31" w:themeColor="accent2"/>
+          <w:sz w:val="20"/>
+          <w:szCs w:val="20"/>
+        </w:rPr>
+      </w:pPr>
+      <w:r>
+        <w:rPr>
+          <w:b/>
+          <w:color w:val="ED7D31" w:themeColor="accent2"/>
+          <w:sz w:val="20"/>
+          <w:szCs w:val="20"/>
+        </w:rPr>
+        <w:tab/>
+        <w:t>ALL</w:t>
+      </w:r>
+    </w:p>
+    <w:p>
+      <w:pPr>
+        <w:rPr>
+          <w:color w:val="ED7D31" w:themeColor="accent2"/>
+          <w:sz w:val="20"/>
+          <w:szCs w:val="20"/>
+        </w:rPr>
+      </w:pPr>
+      <w:r>
+        <w:rPr>
+          <w:b/>
+          <w:color w:val="ED7D31" w:themeColor="accent2"/>
+          <w:sz w:val="20"/>
+          <w:szCs w:val="20"/>
+        </w:rPr>
+        <w:tab/>
+        <w:t>-</w:t>
+      </w:r>
+      <w:r>
+        <w:rPr>
+          <w:color w:val="ED7D31" w:themeColor="accent2"/>
+          <w:sz w:val="20"/>
+          <w:szCs w:val="20"/>
+        </w:rPr>
+        <w:t>GATA3_gene_dosage_allgroups_NAP</w:t>
+      </w:r>
+    </w:p>
+    <w:p>
+      <w:pPr>
+        <w:ind w:firstLine="720"/>
+        <w:rPr>
+          <w:color w:val="ED7D31" w:themeColor="accent2"/>
+          <w:sz w:val="20"/>
+          <w:szCs w:val="20"/>
+        </w:rPr>
+      </w:pPr>
+      <w:r>
+        <w:rPr>
+          <w:b/>
+          <w:color w:val="ED7D31" w:themeColor="accent2"/>
+          <w:sz w:val="20"/>
+          <w:szCs w:val="20"/>
+        </w:rPr>
+        <w:t>-</w:t>
+      </w:r>
+      <w:r>
+        <w:rPr>
+          <w:color w:val="ED7D31" w:themeColor="accent2"/>
+          <w:sz w:val="20"/>
+          <w:szCs w:val="20"/>
+        </w:rPr>
+        <w:t>TP53_gene_dosage_allgroups_NAP</w:t>
+      </w:r>
+    </w:p>
+    <w:p>
+      <w:pPr>
+        <w:rPr>
+          <w:b/>
+          <w:color w:val="ED7D31" w:themeColor="accent2"/>
+          <w:sz w:val="20"/>
+          <w:szCs w:val="20"/>
+        </w:rPr>
+      </w:pPr>
+      <w:r>
+        <w:rPr>
+          <w:b/>
+          <w:color w:val="ED7D31" w:themeColor="accent2"/>
+          <w:sz w:val="20"/>
+          <w:szCs w:val="20"/>
+        </w:rPr>
+        <w:tab/>
+      </w:r>
+    </w:p>
+    <w:p>
+      <w:pPr>
+        <w:rPr>
+          <w:b/>
+          <w:color w:val="ED7D31" w:themeColor="accent2"/>
+          <w:sz w:val="20"/>
+          <w:szCs w:val="20"/>
+        </w:rPr>
+      </w:pPr>
+      <w:r>
+        <w:rPr>
+          <w:b/>
+          <w:color w:val="ED7D31" w:themeColor="accent2"/>
+          <w:sz w:val="20"/>
+          <w:szCs w:val="20"/>
+        </w:rPr>
+        <w:tab/>
+        <w:t>NIGERIAN</w:t>
+      </w:r>
+    </w:p>
+    <w:p>
+      <w:pPr>
+        <w:rPr>
+          <w:color w:val="ED7D31" w:themeColor="accent2"/>
+          <w:sz w:val="20"/>
+          <w:szCs w:val="20"/>
+        </w:rPr>
+      </w:pPr>
+      <w:r>
+        <w:rPr>
+          <w:color w:val="70AD47" w:themeColor="accent6"/>
+          <w:sz w:val="20"/>
+          <w:szCs w:val="20"/>
+        </w:rPr>
+        <w:tab/>
+      </w:r>
+      <w:r>
+        <w:rPr>
+          <w:color w:val="ED7D31" w:themeColor="accent2"/>
+          <w:sz w:val="20"/>
+          <w:szCs w:val="20"/>
+        </w:rPr>
+        <w:t>-Both_GATA3_TP53_list.txt</w:t>
+      </w:r>
+    </w:p>
+    <w:p>
+      <w:pPr>
+        <w:ind w:left="720"/>
+        <w:rPr>
+          <w:color w:val="ED7D31" w:themeColor="accent2"/>
+          <w:sz w:val="20"/>
+          <w:szCs w:val="20"/>
+        </w:rPr>
+      </w:pPr>
+      <w:r>
+        <w:rPr>
+          <w:color w:val="ED7D31" w:themeColor="accent2"/>
+          <w:sz w:val="20"/>
+          <w:szCs w:val="20"/>
+        </w:rPr>
+        <w:t>-GATA3_NIG_list.txt</w:t>
+      </w:r>
+      <w:r>
+        <w:rPr>
+          <w:color w:val="ED7D31" w:themeColor="accent2"/>
+          <w:sz w:val="20"/>
+          <w:szCs w:val="20"/>
+        </w:rPr>
+        <w:br/>
+        <w:t>-</w:t>
+      </w:r>
+      <w:r>
+        <w:rPr>
+          <w:color w:val="ED7D31" w:themeColor="accent2"/>
+          <w:sz w:val="20"/>
+          <w:szCs w:val="20"/>
+        </w:rPr>
+        <w:t>QUIET_NIG_list</w:t>
+      </w:r>
+      <w:r>
+        <w:rPr>
+          <w:color w:val="ED7D31" w:themeColor="accent2"/>
+          <w:sz w:val="20"/>
+          <w:szCs w:val="20"/>
+        </w:rPr>
+        <w:t>.txt</w:t>
+      </w:r>
+    </w:p>
+    <w:p>
+      <w:pPr>
+        <w:ind w:left="720"/>
+        <w:rPr>
+          <w:color w:val="ED7D31" w:themeColor="accent2"/>
+          <w:sz w:val="20"/>
+          <w:szCs w:val="20"/>
+        </w:rPr>
+      </w:pPr>
+      <w:r>
+        <w:rPr>
+          <w:color w:val="ED7D31" w:themeColor="accent2"/>
+          <w:sz w:val="20"/>
+          <w:szCs w:val="20"/>
+        </w:rPr>
+        <w:t>-TP53_NIG_list.txt</w:t>
+      </w:r>
+    </w:p>
+    <w:p>
+      <w:pPr>
+        <w:rPr>
+          <w:b/>
+          <w:color w:val="70AD47" w:themeColor="accent6"/>
+          <w:sz w:val="20"/>
+          <w:szCs w:val="20"/>
+        </w:rPr>
+      </w:pPr>
+    </w:p>
+    <w:p>
+      <w:pPr>
+        <w:tabs>
+          <w:tab w:val="left" w:pos="720"/>
+          <w:tab w:val="left" w:pos="2210"/>
+        </w:tabs>
+        <w:rPr>
+          <w:b/>
+          <w:color w:val="ED7D31" w:themeColor="accent2"/>
+          <w:sz w:val="20"/>
+          <w:szCs w:val="20"/>
+        </w:rPr>
+      </w:pPr>
+      <w:r>
+        <w:rPr>
+          <w:b/>
+          <w:color w:val="ED7D31" w:themeColor="accent2"/>
+          <w:sz w:val="20"/>
+          <w:szCs w:val="20"/>
+        </w:rPr>
+        <w:tab/>
+        <w:t>Raw</w:t>
+      </w:r>
+      <w:r>
+        <w:rPr>
+          <w:b/>
+          <w:color w:val="ED7D31" w:themeColor="accent2"/>
+          <w:sz w:val="20"/>
+          <w:szCs w:val="20"/>
+        </w:rPr>
+        <w:tab/>
+      </w:r>
+    </w:p>
+    <w:p>
+      <w:pPr>
+        <w:rPr>
+          <w:color w:val="ED7D31" w:themeColor="accent2"/>
+          <w:sz w:val="20"/>
+          <w:szCs w:val="20"/>
+        </w:rPr>
+      </w:pPr>
+      <w:r>
+        <w:rPr>
+          <w:color w:val="ED7D31" w:themeColor="accent2"/>
+          <w:sz w:val="20"/>
+          <w:szCs w:val="20"/>
+        </w:rPr>
+        <w:tab/>
+      </w:r>
+      <w:r>
+        <w:rPr>
+          <w:i/>
+          <w:color w:val="ED7D31" w:themeColor="accent2"/>
+          <w:sz w:val="20"/>
+          <w:szCs w:val="20"/>
+        </w:rPr>
+        <w:t>Clinical and Pathologic Phenotypes</w:t>
+      </w:r>
+    </w:p>
+    <w:p>
+      <w:pPr>
+        <w:rPr>
+          <w:color w:val="ED7D31" w:themeColor="accent2"/>
+          <w:sz w:val="20"/>
+          <w:szCs w:val="20"/>
+        </w:rPr>
+      </w:pPr>
+      <w:r>
+        <w:rPr>
+          <w:color w:val="ED7D31" w:themeColor="accent2"/>
+          <w:sz w:val="20"/>
+          <w:szCs w:val="20"/>
+        </w:rPr>
+        <w:tab/>
+        <w:t>Nature Communications WABCS final</w:t>
+      </w:r>
+    </w:p>
+    <w:p>
+      <w:pPr>
+        <w:rPr>
+          <w:color w:val="ED7D31" w:themeColor="accent2"/>
+          <w:sz w:val="20"/>
+          <w:szCs w:val="20"/>
+        </w:rPr>
+      </w:pPr>
+      <w:r>
+        <w:rPr>
+          <w:color w:val="ED7D31" w:themeColor="accent2"/>
+          <w:sz w:val="20"/>
+          <w:szCs w:val="20"/>
+        </w:rPr>
+        <w:tab/>
+        <w:t>WABCS_Sample_Phenotype_v5_2018-03-07</w:t>
+      </w:r>
+    </w:p>
+    <w:p>
+      <w:pPr>
+        <w:rPr>
+          <w:color w:val="ED7D31" w:themeColor="accent2"/>
+          <w:sz w:val="20"/>
+          <w:szCs w:val="20"/>
+        </w:rPr>
+      </w:pPr>
+      <w:r>
+        <w:rPr>
+          <w:color w:val="ED7D31" w:themeColor="accent2"/>
+          <w:sz w:val="20"/>
+          <w:szCs w:val="20"/>
+        </w:rPr>
+        <w:tab/>
+        <w:t>WABCS-U01_Samples_Phenotype_master2B</w:t>
+      </w:r>
+    </w:p>
+    <w:p>
+      <w:pPr>
+        <w:rPr>
+          <w:color w:val="ED7D31" w:themeColor="accent2"/>
+          <w:sz w:val="20"/>
+          <w:szCs w:val="20"/>
+        </w:rPr>
+      </w:pPr>
+      <w:r>
+        <w:rPr>
+          <w:color w:val="ED7D31" w:themeColor="accent2"/>
+          <w:sz w:val="20"/>
+          <w:szCs w:val="20"/>
+        </w:rPr>
+        <w:tab/>
+        <w:t>TCGA_clinical-11092018</w:t>
+      </w:r>
+    </w:p>
+    <w:p>
+      <w:pPr>
+        <w:rPr>
+          <w:color w:val="ED7D31" w:themeColor="accent2"/>
+          <w:sz w:val="20"/>
+          <w:szCs w:val="20"/>
+        </w:rPr>
+      </w:pPr>
+    </w:p>
+    <w:p>
+      <w:pPr>
+        <w:ind w:left="720"/>
+        <w:rPr>
+          <w:color w:val="ED7D31" w:themeColor="accent2"/>
+          <w:sz w:val="20"/>
+          <w:szCs w:val="20"/>
+        </w:rPr>
+      </w:pPr>
+      <w:r>
+        <w:rPr>
+          <w:color w:val="ED7D31" w:themeColor="accent2"/>
+          <w:sz w:val="20"/>
+          <w:szCs w:val="20"/>
+        </w:rPr>
+        <w:t>TCGA-JSON-parson-</w:t>
+      </w:r>
+      <w:proofErr w:type="gramStart"/>
+      <w:r>
+        <w:rPr>
+          <w:color w:val="ED7D31" w:themeColor="accent2"/>
+          <w:sz w:val="20"/>
+          <w:szCs w:val="20"/>
+        </w:rPr>
+        <w:t>2.ipynb</w:t>
+      </w:r>
+      <w:proofErr w:type="gramEnd"/>
+      <w:r>
+        <w:rPr>
+          <w:color w:val="ED7D31" w:themeColor="accent2"/>
+          <w:sz w:val="20"/>
+          <w:szCs w:val="20"/>
+        </w:rPr>
+        <w:tab/>
+      </w:r>
+      <w:r>
+        <w:rPr>
+          <w:color w:val="ED7D31" w:themeColor="accent2"/>
+          <w:sz w:val="20"/>
+          <w:szCs w:val="20"/>
+        </w:rPr>
+        <w:tab/>
+      </w:r>
+      <w:r>
+        <w:rPr>
+          <w:color w:val="ED7D31" w:themeColor="accent2"/>
+          <w:sz w:val="20"/>
+          <w:szCs w:val="20"/>
+        </w:rPr>
+        <w:tab/>
+        <w:t>-&gt; Maps between old and new legacy TCGA names</w:t>
+      </w:r>
+    </w:p>
+    <w:p>
+      <w:pPr>
+        <w:rPr>
+          <w:color w:val="ED7D31" w:themeColor="accent2"/>
+          <w:sz w:val="20"/>
+          <w:szCs w:val="20"/>
+        </w:rPr>
+      </w:pPr>
+      <w:r>
+        <w:rPr>
+          <w:color w:val="ED7D31" w:themeColor="accent2"/>
+          <w:sz w:val="20"/>
+          <w:szCs w:val="20"/>
+        </w:rPr>
+        <w:tab/>
+        <w:t>TCGA_legacy_RNAseq_metadata.2018-11-28</w:t>
+      </w:r>
+    </w:p>
+    <w:p>
+      <w:pPr>
+        <w:rPr>
+          <w:color w:val="ED7D31" w:themeColor="accent2"/>
+          <w:sz w:val="20"/>
+          <w:szCs w:val="20"/>
+        </w:rPr>
+      </w:pPr>
+      <w:r>
+        <w:rPr>
+          <w:color w:val="ED7D31" w:themeColor="accent2"/>
+          <w:sz w:val="20"/>
+          <w:szCs w:val="20"/>
+        </w:rPr>
+        <w:tab/>
+        <w:t>TCGAethnicity.txt</w:t>
+      </w:r>
+    </w:p>
+    <w:p>
+      <w:pPr>
+        <w:rPr>
+          <w:color w:val="ED7D31" w:themeColor="accent2"/>
+          <w:sz w:val="20"/>
+          <w:szCs w:val="20"/>
+        </w:rPr>
+      </w:pPr>
+    </w:p>
+    <w:p>
+      <w:pPr>
+        <w:rPr>
+          <w:color w:val="ED7D31" w:themeColor="accent2"/>
+          <w:sz w:val="20"/>
+          <w:szCs w:val="20"/>
+        </w:rPr>
+      </w:pPr>
+      <w:r>
+        <w:rPr>
+          <w:color w:val="ED7D31" w:themeColor="accent2"/>
+          <w:sz w:val="20"/>
+          <w:szCs w:val="20"/>
+        </w:rPr>
+        <w:tab/>
+        <w:t>IHC-PAM50-Correlation</w:t>
+      </w:r>
+      <w:r>
+        <w:rPr>
+          <w:color w:val="ED7D31" w:themeColor="accent2"/>
+          <w:sz w:val="20"/>
+          <w:szCs w:val="20"/>
+        </w:rPr>
+        <w:tab/>
+      </w:r>
+      <w:r>
+        <w:rPr>
+          <w:color w:val="ED7D31" w:themeColor="accent2"/>
+          <w:sz w:val="20"/>
+          <w:szCs w:val="20"/>
+        </w:rPr>
+        <w:tab/>
+      </w:r>
+      <w:r>
+        <w:rPr>
+          <w:color w:val="ED7D31" w:themeColor="accent2"/>
+          <w:sz w:val="20"/>
+          <w:szCs w:val="20"/>
+        </w:rPr>
+        <w:tab/>
+        <w:t xml:space="preserve">-&gt; Map between IHC and PAM50 labels for Life History and </w:t>
+      </w:r>
+      <w:proofErr w:type="spellStart"/>
+      <w:r>
+        <w:rPr>
+          <w:color w:val="ED7D31" w:themeColor="accent2"/>
+          <w:sz w:val="20"/>
+          <w:szCs w:val="20"/>
+        </w:rPr>
+        <w:t>Perou</w:t>
+      </w:r>
+      <w:proofErr w:type="spellEnd"/>
+      <w:r>
+        <w:rPr>
+          <w:color w:val="ED7D31" w:themeColor="accent2"/>
+          <w:sz w:val="20"/>
+          <w:szCs w:val="20"/>
+        </w:rPr>
+        <w:t xml:space="preserve"> projects</w:t>
+      </w:r>
+    </w:p>
+    <w:p>
+      <w:pPr>
+        <w:rPr>
+          <w:color w:val="ED7D31" w:themeColor="accent2"/>
+          <w:sz w:val="20"/>
+          <w:szCs w:val="20"/>
+        </w:rPr>
+      </w:pPr>
+    </w:p>
+    <w:p>
+      <w:pPr>
+        <w:ind w:firstLine="720"/>
+        <w:rPr>
+          <w:color w:val="ED7D31" w:themeColor="accent2"/>
+          <w:sz w:val="20"/>
+          <w:szCs w:val="20"/>
+        </w:rPr>
+      </w:pPr>
+      <w:r>
+        <w:rPr>
+          <w:color w:val="ED7D31" w:themeColor="accent2"/>
+          <w:sz w:val="20"/>
+          <w:szCs w:val="20"/>
+        </w:rPr>
+        <w:t>Nigerian_pam50score.txt</w:t>
+      </w:r>
+    </w:p>
+    <w:p>
+      <w:pPr>
+        <w:ind w:firstLine="720"/>
+        <w:rPr>
+          <w:color w:val="ED7D31" w:themeColor="accent2"/>
+          <w:sz w:val="20"/>
+          <w:szCs w:val="20"/>
+        </w:rPr>
+      </w:pPr>
+    </w:p>
+    <w:p>
+      <w:pPr>
+        <w:ind w:firstLine="720"/>
+        <w:rPr>
+          <w:i/>
+          <w:color w:val="ED7D31" w:themeColor="accent2"/>
+          <w:sz w:val="20"/>
+          <w:szCs w:val="20"/>
+        </w:rPr>
+      </w:pPr>
+      <w:r>
+        <w:rPr>
+          <w:color w:val="ED7D31" w:themeColor="accent2"/>
+          <w:sz w:val="20"/>
+          <w:szCs w:val="20"/>
+        </w:rPr>
+        <w:t>-&gt; Life History WGS &lt;-&gt; RNA mapping and TP53/GATA3/silent genome/14qLOH</w:t>
+      </w:r>
+      <w:r>
+        <w:rPr>
+          <w:i/>
+          <w:color w:val="ED7D31" w:themeColor="accent2"/>
+          <w:sz w:val="20"/>
+          <w:szCs w:val="20"/>
+        </w:rPr>
+        <w:tab/>
+      </w:r>
+    </w:p>
+    <w:p>
+      <w:pPr>
+        <w:rPr>
+          <w:color w:val="ED7D31" w:themeColor="accent2"/>
+          <w:sz w:val="20"/>
+          <w:szCs w:val="20"/>
+        </w:rPr>
+      </w:pPr>
+      <w:r>
+        <w:rPr>
+          <w:color w:val="ED7D31" w:themeColor="accent2"/>
+          <w:sz w:val="20"/>
+          <w:szCs w:val="20"/>
+        </w:rPr>
+        <w:tab/>
+        <w:t>WABCS_RNAseq_IDs.txt</w:t>
+      </w:r>
+    </w:p>
+    <w:p>
+      <w:pPr>
+        <w:rPr>
+          <w:color w:val="ED7D31" w:themeColor="accent2"/>
+          <w:sz w:val="20"/>
+          <w:szCs w:val="20"/>
+        </w:rPr>
+      </w:pPr>
+      <w:r>
+        <w:rPr>
+          <w:color w:val="ED7D31" w:themeColor="accent2"/>
+          <w:sz w:val="20"/>
+          <w:szCs w:val="20"/>
+        </w:rPr>
+        <w:tab/>
+      </w:r>
+      <w:proofErr w:type="spellStart"/>
+      <w:r>
+        <w:rPr>
+          <w:color w:val="ED7D31" w:themeColor="accent2"/>
+          <w:sz w:val="20"/>
+          <w:szCs w:val="20"/>
+        </w:rPr>
+        <w:t>WABCS_RNAseq-WGS_overlap_IDs</w:t>
+      </w:r>
+      <w:proofErr w:type="spellEnd"/>
+    </w:p>
+    <w:p>
+      <w:pPr>
+        <w:rPr>
+          <w:color w:val="ED7D31" w:themeColor="accent2"/>
+          <w:sz w:val="20"/>
+          <w:szCs w:val="20"/>
+        </w:rPr>
+      </w:pPr>
+    </w:p>
+    <w:p>
+      <w:pPr>
+        <w:rPr>
+          <w:color w:val="ED7D31" w:themeColor="accent2"/>
+          <w:sz w:val="20"/>
+          <w:szCs w:val="20"/>
+        </w:rPr>
+      </w:pPr>
+      <w:r>
+        <w:rPr>
+          <w:color w:val="ED7D31" w:themeColor="accent2"/>
+          <w:sz w:val="20"/>
+          <w:szCs w:val="20"/>
+        </w:rPr>
+        <w:tab/>
+      </w:r>
+      <w:proofErr w:type="spellStart"/>
+      <w:r>
+        <w:rPr>
+          <w:color w:val="ED7D31" w:themeColor="accent2"/>
+          <w:sz w:val="20"/>
+          <w:szCs w:val="20"/>
+        </w:rPr>
+        <w:t>BRCA_ER.tsv</w:t>
+      </w:r>
+      <w:proofErr w:type="spellEnd"/>
+    </w:p>
+    <w:p>
+      <w:pPr>
+        <w:rPr>
+          <w:color w:val="ED7D31" w:themeColor="accent2"/>
+          <w:sz w:val="20"/>
+          <w:szCs w:val="20"/>
+        </w:rPr>
+      </w:pPr>
+    </w:p>
+    <w:p>
+      <w:pPr>
+        <w:rPr>
+          <w:color w:val="000000" w:themeColor="text1"/>
+          <w:sz w:val="20"/>
+          <w:szCs w:val="20"/>
+        </w:rPr>
+      </w:pPr>
+      <w:r>
+        <w:rPr>
+          <w:color w:val="000000" w:themeColor="text1"/>
+          <w:sz w:val="20"/>
+          <w:szCs w:val="20"/>
+        </w:rPr>
+        <w:t>Output:</w:t>
+      </w:r>
+    </w:p>
+    <w:p>
+      <w:pPr>
+        <w:ind w:left="720"/>
+        <w:rPr>
+          <w:color w:val="000000" w:themeColor="text1"/>
+          <w:sz w:val="20"/>
+          <w:szCs w:val="20"/>
+        </w:rPr>
+      </w:pPr>
+      <w:r>
+        <w:rPr>
+          <w:b/>
+          <w:color w:val="000000" w:themeColor="text1"/>
+          <w:sz w:val="20"/>
+          <w:szCs w:val="20"/>
+        </w:rPr>
+        <w:t>Genes</w:t>
+      </w:r>
+      <w:r>
+        <w:rPr>
+          <w:color w:val="000000" w:themeColor="text1"/>
+          <w:sz w:val="20"/>
+          <w:szCs w:val="20"/>
+        </w:rPr>
+        <w:t xml:space="preserve"> -&gt; Gene-specific analyses requested by Funmi. Analyses are based on minimal normalization for libraries WITHOUT complete differential expression analysis performed. </w:t>
+      </w:r>
+    </w:p>
+    <w:p>
+      <w:pPr>
+        <w:ind w:firstLine="720"/>
+        <w:rPr>
+          <w:color w:val="000000" w:themeColor="text1"/>
+          <w:sz w:val="20"/>
+          <w:szCs w:val="20"/>
+        </w:rPr>
+      </w:pPr>
+      <w:r>
+        <w:rPr>
+          <w:b/>
+          <w:color w:val="000000" w:themeColor="text1"/>
+          <w:sz w:val="20"/>
+          <w:szCs w:val="20"/>
+        </w:rPr>
+        <w:t>Life-History-WGS-Validation</w:t>
+      </w:r>
+      <w:r>
+        <w:rPr>
+          <w:color w:val="000000" w:themeColor="text1"/>
+          <w:sz w:val="20"/>
+          <w:szCs w:val="20"/>
+        </w:rPr>
+        <w:t xml:space="preserve"> -&gt; Results for UK collaborative project</w:t>
+      </w:r>
+    </w:p>
+    <w:p>
+      <w:pPr>
+        <w:ind w:firstLine="720"/>
+        <w:rPr>
+          <w:color w:val="000000" w:themeColor="text1"/>
+          <w:sz w:val="20"/>
+          <w:szCs w:val="20"/>
+        </w:rPr>
+      </w:pPr>
+      <w:r>
+        <w:rPr>
+          <w:b/>
+          <w:color w:val="000000" w:themeColor="text1"/>
+          <w:sz w:val="20"/>
+          <w:szCs w:val="20"/>
+        </w:rPr>
+        <w:t>Overall-RNA</w:t>
+      </w:r>
+      <w:r>
+        <w:rPr>
+          <w:color w:val="000000" w:themeColor="text1"/>
+          <w:sz w:val="20"/>
+          <w:szCs w:val="20"/>
+        </w:rPr>
+        <w:t xml:space="preserve"> -&gt; Results for UNC collaborative project</w:t>
+      </w:r>
+    </w:p>
+    <w:p>
+      <w:pPr>
+        <w:rPr>
+          <w:b/>
+          <w:color w:val="000000" w:themeColor="text1"/>
+          <w:sz w:val="20"/>
+          <w:szCs w:val="20"/>
+        </w:rPr>
+      </w:pPr>
+    </w:p>
+    <w:p>
+      <w:pPr>
+        <w:ind w:firstLine="720"/>
+        <w:rPr>
+          <w:color w:val="000000" w:themeColor="text1"/>
+          <w:sz w:val="20"/>
+          <w:szCs w:val="20"/>
+        </w:rPr>
+      </w:pPr>
+      <w:r>
+        <w:rPr>
+          <w:color w:val="000000" w:themeColor="text1"/>
+          <w:sz w:val="20"/>
+          <w:szCs w:val="20"/>
+        </w:rPr>
+        <w:lastRenderedPageBreak/>
+        <w:t>*</w:t>
+      </w:r>
+      <w:r>
+        <w:rPr>
+          <w:color w:val="000000" w:themeColor="text1"/>
+          <w:sz w:val="20"/>
+          <w:szCs w:val="20"/>
+        </w:rPr>
+        <w:t>Analyses</w:t>
+      </w:r>
+    </w:p>
+    <w:p>
+      <w:pPr>
+        <w:ind w:firstLine="720"/>
+        <w:rPr>
+          <w:color w:val="000000" w:themeColor="text1"/>
+          <w:sz w:val="20"/>
+          <w:szCs w:val="20"/>
+        </w:rPr>
+      </w:pPr>
+      <w:r>
+        <w:rPr>
+          <w:color w:val="000000" w:themeColor="text1"/>
+          <w:sz w:val="20"/>
+          <w:szCs w:val="20"/>
+        </w:rPr>
+        <w:t xml:space="preserve">-UNC: </w:t>
+      </w:r>
+      <w:r>
+        <w:rPr>
+          <w:color w:val="000000" w:themeColor="text1"/>
+          <w:sz w:val="20"/>
+          <w:szCs w:val="20"/>
+        </w:rPr>
+        <w:t>NigerianCohort_PAM50_addAnalyses</w:t>
+      </w:r>
+      <w:r>
+        <w:rPr>
+          <w:color w:val="000000" w:themeColor="text1"/>
+          <w:sz w:val="20"/>
+          <w:szCs w:val="20"/>
+        </w:rPr>
+        <w:t>.html</w:t>
+      </w:r>
+    </w:p>
+    <w:p>
+      <w:pPr>
+        <w:ind w:firstLine="720"/>
+        <w:rPr>
+          <w:color w:val="000000" w:themeColor="text1"/>
+          <w:sz w:val="20"/>
+          <w:szCs w:val="20"/>
+        </w:rPr>
+      </w:pPr>
+      <w:r>
+        <w:rPr>
+          <w:color w:val="000000" w:themeColor="text1"/>
+          <w:sz w:val="20"/>
+          <w:szCs w:val="20"/>
+        </w:rPr>
+        <w:t xml:space="preserve">-Tempus: </w:t>
+      </w:r>
+      <w:r>
+        <w:rPr>
+          <w:color w:val="000000" w:themeColor="text1"/>
+          <w:sz w:val="20"/>
+          <w:szCs w:val="20"/>
+        </w:rPr>
+        <w:t>tempus-vegf</w:t>
+      </w:r>
+      <w:r>
+        <w:rPr>
+          <w:color w:val="000000" w:themeColor="text1"/>
+          <w:sz w:val="20"/>
+          <w:szCs w:val="20"/>
+        </w:rPr>
+        <w:t>.png</w:t>
+      </w:r>
+    </w:p>
+    <w:p>
+      <w:pPr>
+        <w:rPr>
+          <w:color w:val="000000" w:themeColor="text1"/>
+          <w:sz w:val="20"/>
+          <w:szCs w:val="20"/>
+        </w:rPr>
+      </w:pPr>
+    </w:p>
+    <w:p>
+      <w:pPr>
+        <w:ind w:firstLine="720"/>
+        <w:rPr>
+          <w:color w:val="000000" w:themeColor="text1"/>
+          <w:sz w:val="20"/>
+          <w:szCs w:val="20"/>
+        </w:rPr>
+      </w:pPr>
+      <w:r>
+        <w:rPr>
+          <w:color w:val="000000" w:themeColor="text1"/>
+          <w:sz w:val="20"/>
+          <w:szCs w:val="20"/>
+        </w:rPr>
+        <w:t>*</w:t>
+      </w:r>
+      <w:r>
+        <w:rPr>
+          <w:color w:val="000000" w:themeColor="text1"/>
+          <w:sz w:val="20"/>
+          <w:szCs w:val="20"/>
+        </w:rPr>
+        <w:t>Baseline</w:t>
+      </w:r>
+    </w:p>
+    <w:p>
+      <w:pPr>
+        <w:ind w:firstLine="720"/>
+        <w:rPr>
+          <w:color w:val="000000" w:themeColor="text1"/>
+          <w:sz w:val="20"/>
+          <w:szCs w:val="20"/>
+        </w:rPr>
+      </w:pPr>
+      <w:r>
+        <w:rPr>
+          <w:color w:val="000000" w:themeColor="text1"/>
+          <w:sz w:val="20"/>
+          <w:szCs w:val="20"/>
+        </w:rPr>
+        <w:t>-&gt; DE: Differential expression analysis, significant results</w:t>
+      </w:r>
+    </w:p>
+    <w:p>
+      <w:pPr>
+        <w:ind w:firstLine="720"/>
+        <w:rPr>
+          <w:color w:val="000000" w:themeColor="text1"/>
+          <w:sz w:val="20"/>
+          <w:szCs w:val="20"/>
+        </w:rPr>
+      </w:pPr>
+      <w:r>
+        <w:rPr>
+          <w:color w:val="000000" w:themeColor="text1"/>
+          <w:sz w:val="20"/>
+          <w:szCs w:val="20"/>
+        </w:rPr>
+        <w:t>-&gt; Pathways: KEGG/GO Pathways of DE results</w:t>
+      </w:r>
+    </w:p>
+    <w:p>
+      <w:pPr>
+        <w:rPr>
+          <w:color w:val="000000" w:themeColor="text1"/>
+          <w:sz w:val="20"/>
+          <w:szCs w:val="20"/>
+        </w:rPr>
+      </w:pPr>
+    </w:p>
+    <w:p>
+      <w:pPr>
+        <w:ind w:firstLine="720"/>
+        <w:rPr>
+          <w:color w:val="000000" w:themeColor="text1"/>
+          <w:sz w:val="20"/>
+          <w:szCs w:val="20"/>
+        </w:rPr>
+      </w:pPr>
+      <w:r>
+        <w:rPr>
+          <w:color w:val="000000" w:themeColor="text1"/>
+          <w:sz w:val="20"/>
+          <w:szCs w:val="20"/>
+        </w:rPr>
+        <w:t>*WO RIBOSOMES</w:t>
+      </w:r>
+    </w:p>
+    <w:p>
+      <w:pPr>
+        <w:ind w:firstLine="720"/>
+        <w:rPr>
+          <w:color w:val="000000" w:themeColor="text1"/>
+          <w:sz w:val="20"/>
+          <w:szCs w:val="20"/>
+        </w:rPr>
+      </w:pPr>
+      <w:r>
+        <w:rPr>
+          <w:color w:val="000000" w:themeColor="text1"/>
+          <w:sz w:val="20"/>
+          <w:szCs w:val="20"/>
+        </w:rPr>
+        <w:t>-&gt; DE: Differential expression analysis, significant results</w:t>
+      </w:r>
+    </w:p>
+    <w:p>
+      <w:pPr>
+        <w:ind w:firstLine="720"/>
+        <w:rPr>
+          <w:color w:val="000000" w:themeColor="text1"/>
+          <w:sz w:val="20"/>
+          <w:szCs w:val="20"/>
+        </w:rPr>
+      </w:pPr>
+      <w:r>
+        <w:rPr>
+          <w:color w:val="000000" w:themeColor="text1"/>
+          <w:sz w:val="20"/>
+          <w:szCs w:val="20"/>
+        </w:rPr>
+        <w:t>-&gt; Pathways: KEGG/GO Pathways of DE results</w:t>
+      </w:r>
+    </w:p>
+    <w:p>
+      <w:pPr>
+        <w:ind w:firstLine="720"/>
+        <w:rPr>
+          <w:color w:val="000000" w:themeColor="text1"/>
+          <w:sz w:val="20"/>
+          <w:szCs w:val="20"/>
+        </w:rPr>
+      </w:pPr>
+      <w:r>
+        <w:rPr>
+          <w:color w:val="000000" w:themeColor="text1"/>
+          <w:sz w:val="20"/>
+          <w:szCs w:val="20"/>
+        </w:rPr>
+        <w:t>-&gt; PCAs: PCAs of Nigerian distribution within subtypes</w:t>
+      </w:r>
+    </w:p>
+    <w:p>
+      <w:pPr>
+        <w:ind w:firstLine="720"/>
+        <w:rPr>
+          <w:color w:val="000000" w:themeColor="text1"/>
+          <w:sz w:val="20"/>
+          <w:szCs w:val="20"/>
+        </w:rPr>
+      </w:pPr>
+      <w:r>
+        <w:rPr>
+          <w:color w:val="000000" w:themeColor="text1"/>
+          <w:sz w:val="20"/>
+          <w:szCs w:val="20"/>
+        </w:rPr>
+        <w:t>-&gt; Validation: VEGF / claudin signature images</w:t>
+      </w:r>
+    </w:p>
+    <w:p>
+      <w:pPr>
+        <w:rPr>
+          <w:color w:val="000000" w:themeColor="text1"/>
+          <w:sz w:val="20"/>
+          <w:szCs w:val="20"/>
+        </w:rPr>
+      </w:pPr>
+    </w:p>
+    <w:p>
+      <w:pPr>
+        <w:ind w:left="720"/>
+        <w:rPr>
+          <w:color w:val="000000" w:themeColor="text1"/>
+          <w:sz w:val="20"/>
+          <w:szCs w:val="20"/>
+        </w:rPr>
+      </w:pPr>
+      <w:r>
+        <w:rPr>
+          <w:color w:val="000000" w:themeColor="text1"/>
+          <w:sz w:val="20"/>
+          <w:szCs w:val="20"/>
+        </w:rPr>
+        <w:t>*</w:t>
+      </w:r>
+      <w:r>
+        <w:rPr>
+          <w:color w:val="000000" w:themeColor="text1"/>
+          <w:sz w:val="20"/>
+          <w:szCs w:val="20"/>
+        </w:rPr>
+        <w:t>LNC</w:t>
+      </w:r>
+      <w:r>
+        <w:rPr>
+          <w:color w:val="000000" w:themeColor="text1"/>
+          <w:sz w:val="20"/>
+          <w:szCs w:val="20"/>
+        </w:rPr>
+        <w:tab/>
+      </w:r>
+      <w:r>
+        <w:rPr>
+          <w:color w:val="000000" w:themeColor="text1"/>
+          <w:sz w:val="20"/>
+          <w:szCs w:val="20"/>
+        </w:rPr>
+        <w:t>-&gt; DE: Differential expression analysis, significant results</w:t>
+      </w:r>
+    </w:p>
+    <w:p>
+      <w:pPr>
+        <w:rPr>
+          <w:color w:val="000000" w:themeColor="text1"/>
+          <w:sz w:val="20"/>
+          <w:szCs w:val="20"/>
+        </w:rPr>
+      </w:pPr>
+    </w:p>
+    <w:p>
+      <w:pPr>
+        <w:ind w:firstLine="720"/>
+        <w:rPr>
+          <w:b/>
+          <w:color w:val="000000" w:themeColor="text1"/>
+          <w:sz w:val="20"/>
+          <w:szCs w:val="20"/>
+        </w:rPr>
+      </w:pPr>
+      <w:r>
+        <w:rPr>
+          <w:b/>
+          <w:color w:val="000000" w:themeColor="text1"/>
+          <w:sz w:val="20"/>
+          <w:szCs w:val="20"/>
+        </w:rPr>
+        <w:t>*</w:t>
+      </w:r>
+      <w:r>
+        <w:rPr>
+          <w:b/>
+          <w:color w:val="000000" w:themeColor="text1"/>
+          <w:sz w:val="20"/>
+          <w:szCs w:val="20"/>
+        </w:rPr>
+        <w:t>PAPER =&gt; CONSISTENT WITH GOOGLE DRIVE</w:t>
+      </w:r>
+    </w:p>
+    <w:p>
+      <w:pPr>
+        <w:ind w:firstLine="720"/>
+        <w:rPr>
+          <w:color w:val="000000" w:themeColor="text1"/>
+          <w:sz w:val="20"/>
+          <w:szCs w:val="20"/>
+        </w:rPr>
+      </w:pPr>
+      <w:r>
+        <w:rPr>
+          <w:color w:val="000000" w:themeColor="text1"/>
+          <w:sz w:val="20"/>
+          <w:szCs w:val="20"/>
+        </w:rPr>
+        <w:t>*Status presentations from 9/18/2019-6/8/2020</w:t>
+      </w:r>
+    </w:p>
+    <w:p>
+      <w:pPr>
+        <w:rPr>
+          <w:color w:val="000000" w:themeColor="text1"/>
+          <w:sz w:val="20"/>
+          <w:szCs w:val="20"/>
+        </w:rPr>
+      </w:pPr>
+    </w:p>
+    <w:p>
+      <w:pPr>
+        <w:rPr>
+          <w:color w:val="5B9BD5" w:themeColor="accent1"/>
+          <w:sz w:val="20"/>
+          <w:szCs w:val="20"/>
+        </w:rPr>
+      </w:pPr>
+      <w:r>
+        <w:rPr>
+          <w:color w:val="5B9BD5" w:themeColor="accent1"/>
+          <w:sz w:val="20"/>
+          <w:szCs w:val="20"/>
+        </w:rPr>
+        <w:t>TCGA-Nigerian-</w:t>
+      </w:r>
+      <w:proofErr w:type="spellStart"/>
+      <w:r>
+        <w:rPr>
+          <w:color w:val="5B9BD5" w:themeColor="accent1"/>
+          <w:sz w:val="20"/>
+          <w:szCs w:val="20"/>
+        </w:rPr>
+        <w:t>RNAseq</w:t>
+      </w:r>
+      <w:proofErr w:type="spellEnd"/>
+    </w:p>
+    <w:p>
+      <w:pPr>
+        <w:rPr>
+          <w:b/>
+          <w:color w:val="5B9BD5" w:themeColor="accent1"/>
+          <w:sz w:val="20"/>
+          <w:szCs w:val="20"/>
+        </w:rPr>
+      </w:pPr>
+      <w:r>
+        <w:rPr>
+          <w:color w:val="5B9BD5" w:themeColor="accent1"/>
+          <w:sz w:val="20"/>
+          <w:szCs w:val="20"/>
+        </w:rPr>
+        <w:t>Analysis</w:t>
+      </w:r>
+      <w:r>
+        <w:rPr>
+          <w:color w:val="5B9BD5" w:themeColor="accent1"/>
+          <w:sz w:val="20"/>
+          <w:szCs w:val="20"/>
+        </w:rPr>
+        <w:t xml:space="preserve"> </w:t>
+      </w:r>
+      <w:r>
+        <w:rPr>
+          <w:b/>
+          <w:color w:val="5B9BD5" w:themeColor="accent1"/>
+          <w:sz w:val="20"/>
+          <w:szCs w:val="20"/>
+        </w:rPr>
+        <w:t>(README LOCATED HERE)</w:t>
+      </w:r>
+    </w:p>
+    <w:p>
+      <w:pPr>
+        <w:rPr>
+          <w:color w:val="5B9BD5" w:themeColor="accent1"/>
+          <w:sz w:val="20"/>
+          <w:szCs w:val="20"/>
+        </w:rPr>
+      </w:pPr>
+      <w:r>
+        <w:rPr>
+          <w:color w:val="5B9BD5" w:themeColor="accent1"/>
+          <w:sz w:val="20"/>
+          <w:szCs w:val="20"/>
+        </w:rPr>
+        <w:tab/>
+      </w:r>
+      <w:r>
+        <w:rPr>
+          <w:color w:val="5B9BD5" w:themeColor="accent1"/>
+          <w:sz w:val="20"/>
+          <w:szCs w:val="20"/>
+        </w:rPr>
+        <w:t>NigerianTCGArawcountsDeSeq2-pc2</w:t>
+      </w:r>
+      <w:r>
+        <w:rPr>
+          <w:color w:val="5B9BD5" w:themeColor="accent1"/>
+          <w:sz w:val="20"/>
+          <w:szCs w:val="20"/>
+        </w:rPr>
+        <w:t>.RMD</w:t>
+      </w:r>
+    </w:p>
+    <w:p>
+      <w:pPr>
+        <w:rPr>
+          <w:color w:val="5B9BD5" w:themeColor="accent1"/>
+          <w:sz w:val="20"/>
+          <w:szCs w:val="20"/>
+        </w:rPr>
+      </w:pPr>
+      <w:r>
+        <w:rPr>
+          <w:color w:val="5B9BD5" w:themeColor="accent1"/>
+          <w:sz w:val="20"/>
+          <w:szCs w:val="20"/>
+        </w:rPr>
+        <w:tab/>
+      </w:r>
+      <w:r>
+        <w:rPr>
+          <w:color w:val="5B9BD5" w:themeColor="accent1"/>
+          <w:sz w:val="20"/>
+          <w:szCs w:val="20"/>
+        </w:rPr>
+        <w:t>NigerianTCGArawcountsDeSeq2-proteincoding-IHC</w:t>
+      </w:r>
+      <w:r>
+        <w:rPr>
+          <w:color w:val="5B9BD5" w:themeColor="accent1"/>
+          <w:sz w:val="20"/>
+          <w:szCs w:val="20"/>
+        </w:rPr>
+        <w:t>.RMD</w:t>
+      </w:r>
+    </w:p>
+    <w:p>
+      <w:pPr>
+        <w:rPr>
+          <w:color w:val="5B9BD5" w:themeColor="accent1"/>
+          <w:sz w:val="20"/>
+          <w:szCs w:val="20"/>
+        </w:rPr>
+      </w:pPr>
+      <w:r>
+        <w:rPr>
+          <w:color w:val="5B9BD5" w:themeColor="accent1"/>
+          <w:sz w:val="20"/>
+          <w:szCs w:val="20"/>
+        </w:rPr>
+        <w:tab/>
+      </w:r>
+      <w:proofErr w:type="spellStart"/>
+      <w:r>
+        <w:rPr>
+          <w:color w:val="5B9BD5" w:themeColor="accent1"/>
+          <w:sz w:val="20"/>
+          <w:szCs w:val="20"/>
+        </w:rPr>
+        <w:t>NigerianTC</w:t>
+      </w:r>
+      <w:r>
+        <w:rPr>
+          <w:color w:val="5B9BD5" w:themeColor="accent1"/>
+          <w:sz w:val="20"/>
+          <w:szCs w:val="20"/>
+        </w:rPr>
+        <w:t>GA-l</w:t>
+      </w:r>
+      <w:r>
+        <w:rPr>
+          <w:color w:val="5B9BD5" w:themeColor="accent1"/>
+          <w:sz w:val="20"/>
+          <w:szCs w:val="20"/>
+        </w:rPr>
+        <w:t>nc</w:t>
+      </w:r>
+      <w:r>
+        <w:rPr>
+          <w:color w:val="5B9BD5" w:themeColor="accent1"/>
+          <w:sz w:val="20"/>
+          <w:szCs w:val="20"/>
+        </w:rPr>
+        <w:t>.RMD</w:t>
+      </w:r>
+      <w:proofErr w:type="spellEnd"/>
+    </w:p>
+    <w:p>
+      <w:pPr>
+        <w:rPr>
+          <w:color w:val="5B9BD5" w:themeColor="accent1"/>
+          <w:sz w:val="20"/>
+          <w:szCs w:val="20"/>
+        </w:rPr>
+      </w:pPr>
+      <w:r>
+        <w:rPr>
+          <w:color w:val="5B9BD5" w:themeColor="accent1"/>
+          <w:sz w:val="20"/>
+          <w:szCs w:val="20"/>
+        </w:rPr>
+        <w:tab/>
+      </w:r>
+      <w:r>
+        <w:rPr>
+          <w:color w:val="5B9BD5" w:themeColor="accent1"/>
+          <w:sz w:val="20"/>
+          <w:szCs w:val="20"/>
+        </w:rPr>
+        <w:t>NigerianTCGArawcountslimma-voomDE-PAM50</w:t>
+      </w:r>
+      <w:r>
+        <w:rPr>
+          <w:color w:val="5B9BD5" w:themeColor="accent1"/>
+          <w:sz w:val="20"/>
+          <w:szCs w:val="20"/>
+        </w:rPr>
+        <w:t>.RMD</w:t>
+      </w:r>
+    </w:p>
+    <w:p>
+      <w:pPr>
+        <w:rPr>
+          <w:color w:val="5B9BD5" w:themeColor="accent1"/>
+          <w:sz w:val="20"/>
+          <w:szCs w:val="20"/>
+        </w:rPr>
+      </w:pPr>
+      <w:r>
+        <w:rPr>
+          <w:color w:val="5B9BD5" w:themeColor="accent1"/>
+          <w:sz w:val="20"/>
+          <w:szCs w:val="20"/>
+        </w:rPr>
+        <w:t>Code</w:t>
+      </w:r>
+    </w:p>
+    <w:p>
+      <w:pPr>
+        <w:rPr>
+          <w:color w:val="5B9BD5" w:themeColor="accent1"/>
+          <w:sz w:val="20"/>
+          <w:szCs w:val="20"/>
+        </w:rPr>
+      </w:pPr>
+      <w:r>
+        <w:rPr>
+          <w:color w:val="5B9BD5" w:themeColor="accent1"/>
+          <w:sz w:val="20"/>
+          <w:szCs w:val="20"/>
+        </w:rPr>
+        <w:tab/>
+      </w:r>
+      <w:r>
+        <w:rPr>
+          <w:color w:val="5B9BD5" w:themeColor="accent1"/>
+          <w:sz w:val="20"/>
+          <w:szCs w:val="20"/>
+        </w:rPr>
+        <w:t>*</w:t>
+      </w:r>
+      <w:r>
+        <w:rPr>
+          <w:color w:val="5B9BD5" w:themeColor="accent1"/>
+          <w:sz w:val="20"/>
+          <w:szCs w:val="20"/>
+        </w:rPr>
+        <w:t>TCGA-JSON-parser-</w:t>
+      </w:r>
+      <w:proofErr w:type="gramStart"/>
+      <w:r>
+        <w:rPr>
+          <w:color w:val="5B9BD5" w:themeColor="accent1"/>
+          <w:sz w:val="20"/>
+          <w:szCs w:val="20"/>
+        </w:rPr>
+        <w:t>2</w:t>
+      </w:r>
+      <w:r>
+        <w:rPr>
+          <w:color w:val="5B9BD5" w:themeColor="accent1"/>
+          <w:sz w:val="20"/>
+          <w:szCs w:val="20"/>
+        </w:rPr>
+        <w:t>.ipynb</w:t>
+      </w:r>
+      <w:proofErr w:type="gramEnd"/>
+      <w:r>
+        <w:rPr>
+          <w:color w:val="5B9BD5" w:themeColor="accent1"/>
+          <w:sz w:val="20"/>
+          <w:szCs w:val="20"/>
+        </w:rPr>
+        <w:t xml:space="preserve"> (redundant backup)</w:t>
+      </w:r>
+    </w:p>
+    <w:p>
+      <w:pPr>
+        <w:rPr>
+          <w:color w:val="5B9BD5" w:themeColor="accent1"/>
+          <w:sz w:val="20"/>
+          <w:szCs w:val="20"/>
+        </w:rPr>
+      </w:pPr>
+      <w:r>
+        <w:rPr>
+          <w:color w:val="5B9BD5" w:themeColor="accent1"/>
+          <w:sz w:val="20"/>
+          <w:szCs w:val="20"/>
+        </w:rPr>
+        <w:tab/>
+      </w:r>
+      <w:r>
+        <w:rPr>
+          <w:color w:val="5B9BD5" w:themeColor="accent1"/>
+          <w:sz w:val="20"/>
+          <w:szCs w:val="20"/>
+        </w:rPr>
+        <w:t>*</w:t>
+      </w:r>
+      <w:proofErr w:type="spellStart"/>
+      <w:r>
+        <w:rPr>
+          <w:color w:val="5B9BD5" w:themeColor="accent1"/>
+          <w:sz w:val="20"/>
+          <w:szCs w:val="20"/>
+        </w:rPr>
+        <w:t>Proteincodingparse</w:t>
+      </w:r>
+      <w:r>
+        <w:rPr>
+          <w:color w:val="5B9BD5" w:themeColor="accent1"/>
+          <w:sz w:val="20"/>
+          <w:szCs w:val="20"/>
+        </w:rPr>
+        <w:t>.RMD</w:t>
+      </w:r>
+      <w:proofErr w:type="spellEnd"/>
+      <w:r>
+        <w:rPr>
+          <w:color w:val="5B9BD5" w:themeColor="accent1"/>
+          <w:sz w:val="20"/>
+          <w:szCs w:val="20"/>
+        </w:rPr>
+        <w:t xml:space="preserve"> (redundant backup)</w:t>
+      </w:r>
+    </w:p>
+    <w:p>
+      <w:pPr>
+        <w:rPr>
+          <w:color w:val="5B9BD5" w:themeColor="accent1"/>
+          <w:sz w:val="20"/>
+          <w:szCs w:val="20"/>
+        </w:rPr>
+      </w:pPr>
+    </w:p>
+    <w:p>
+      <w:pPr>
+        <w:rPr>
+          <w:color w:val="5B9BD5" w:themeColor="accent1"/>
+          <w:sz w:val="20"/>
+          <w:szCs w:val="20"/>
+        </w:rPr>
+      </w:pPr>
+      <w:r>
+        <w:rPr>
+          <w:color w:val="5B9BD5" w:themeColor="accent1"/>
+          <w:sz w:val="20"/>
+          <w:szCs w:val="20"/>
+        </w:rPr>
+        <w:t>Docs</w:t>
+      </w:r>
+      <w:r>
+        <w:rPr>
+          <w:color w:val="5B9BD5" w:themeColor="accent1"/>
+          <w:sz w:val="20"/>
+          <w:szCs w:val="20"/>
+        </w:rPr>
+        <w:tab/>
+        <w:t>Figures/HTML</w:t>
       </w:r>
     </w:p>
     <w:p>
@@ -1944,6 +2254,65 @@
     <w:p>
       <w:pPr>
         <w:rPr>
+          <w:color w:val="000000" w:themeColor="text1"/>
+          <w:sz w:val="20"/>
+          <w:szCs w:val="20"/>
+        </w:rPr>
+      </w:pPr>
+      <w:r>
+        <w:rPr>
+          <w:color w:val="5B9BD5" w:themeColor="accent1"/>
+          <w:sz w:val="20"/>
+          <w:szCs w:val="20"/>
+        </w:rPr>
+        <w:t>-</w:t>
+      </w:r>
+      <w:r>
+        <w:rPr>
+          <w:color w:val="5B9BD5" w:themeColor="accent1"/>
+          <w:sz w:val="20"/>
+          <w:szCs w:val="20"/>
+        </w:rPr>
+        <w:t>code/</w:t>
+      </w:r>
+      <w:r>
+        <w:rPr>
+          <w:color w:val="5B9BD5" w:themeColor="accent1"/>
+          <w:sz w:val="20"/>
+          <w:szCs w:val="20"/>
+        </w:rPr>
+        <w:t>deprecated/</w:t>
+      </w:r>
+      <w:proofErr w:type="spellStart"/>
+      <w:r>
+        <w:rPr>
+          <w:color w:val="5B9BD5" w:themeColor="accent1"/>
+          <w:sz w:val="20"/>
+          <w:szCs w:val="20"/>
+        </w:rPr>
+        <w:t>NigerianTCGAgenecheck.Rmd</w:t>
+      </w:r>
+      <w:proofErr w:type="spellEnd"/>
+      <w:r>
+        <w:rPr>
+          <w:color w:val="5B9BD5" w:themeColor="accent1"/>
+          <w:sz w:val="20"/>
+          <w:szCs w:val="20"/>
+        </w:rPr>
+        <w:t xml:space="preserve"> </w:t>
+      </w:r>
+      <w:r>
+        <w:rPr>
+          <w:color w:val="000000" w:themeColor="text1"/>
+          <w:sz w:val="20"/>
+          <w:szCs w:val="20"/>
+        </w:rPr>
+        <w:t xml:space="preserve">to confirm genes were the same across all files </w:t>
+      </w:r>
+    </w:p>
+    <w:p>
+      <w:pPr>
+        <w:rPr>
           <w:color w:val="5B9BD5" w:themeColor="accent1"/>
           <w:sz w:val="20"/>
           <w:szCs w:val="20"/>
@@ -1971,24 +2340,76 @@
           <w:sz w:val="20"/>
           <w:szCs w:val="20"/>
         </w:rPr>
-        <w:t>*Uses code / NigerianTCGArawcountsDeSeq2.Rmd</w:t>
-      </w:r>
-    </w:p>
-    <w:p>
-      <w:pPr>
-        <w:rPr>
-          <w:color w:val="5B9BD5" w:themeColor="accent1"/>
-          <w:sz w:val="20"/>
-          <w:szCs w:val="20"/>
-        </w:rPr>
-      </w:pPr>
-      <w:r>
-        <w:rPr>
-          <w:color w:val="5B9BD5" w:themeColor="accent1"/>
-          <w:sz w:val="20"/>
-          <w:szCs w:val="20"/>
-        </w:rPr>
-        <w:t>-Limma/Voom:</w:t>
+        <w:t>*Uses code /</w:t>
+      </w:r>
+      <w:r>
+        <w:rPr>
+          <w:color w:val="5B9BD5" w:themeColor="accent1"/>
+          <w:sz w:val="20"/>
+          <w:szCs w:val="20"/>
+        </w:rPr>
+        <w:t>deprecated/</w:t>
+      </w:r>
+      <w:r>
+        <w:rPr>
+          <w:color w:val="5B9BD5" w:themeColor="accent1"/>
+          <w:sz w:val="20"/>
+          <w:szCs w:val="20"/>
+        </w:rPr>
+        <w:t>NigerianTCGArawcountsDeSeq2.Rmd</w:t>
+      </w:r>
+    </w:p>
+    <w:p>
+      <w:pPr>
+        <w:rPr>
+          <w:color w:val="5B9BD5" w:themeColor="accent1"/>
+          <w:sz w:val="20"/>
+          <w:szCs w:val="20"/>
+        </w:rPr>
+      </w:pPr>
+      <w:r>
+        <w:rPr>
+          <w:color w:val="5B9BD5" w:themeColor="accent1"/>
+          <w:sz w:val="20"/>
+          <w:szCs w:val="20"/>
+        </w:rPr>
+        <w:t>-</w:t>
+      </w:r>
+      <w:proofErr w:type="spellStart"/>
+      <w:r>
+        <w:rPr>
+          <w:color w:val="5B9BD5" w:themeColor="accent1"/>
+          <w:sz w:val="20"/>
+          <w:szCs w:val="20"/>
+        </w:rPr>
+        <w:t>Limma</w:t>
+      </w:r>
+      <w:proofErr w:type="spellEnd"/>
+      <w:r>
+        <w:rPr>
+          <w:color w:val="5B9BD5" w:themeColor="accent1"/>
+          <w:sz w:val="20"/>
+          <w:szCs w:val="20"/>
+        </w:rPr>
+        <w:t>/</w:t>
+      </w:r>
+      <w:proofErr w:type="spellStart"/>
+      <w:r>
+        <w:rPr>
+          <w:color w:val="5B9BD5" w:themeColor="accent1"/>
+          <w:sz w:val="20"/>
+          <w:szCs w:val="20"/>
+        </w:rPr>
+        <w:t>Voom</w:t>
+      </w:r>
+      <w:proofErr w:type="spellEnd"/>
+      <w:r>
+        <w:rPr>
+          <w:color w:val="5B9BD5" w:themeColor="accent1"/>
+          <w:sz w:val="20"/>
+          <w:szCs w:val="20"/>
+        </w:rPr>
+        <w:t>:</w:t>
       </w:r>
       <w:r>
         <w:rPr>
@@ -2004,8 +2425,26 @@
           <w:sz w:val="20"/>
           <w:szCs w:val="20"/>
         </w:rPr>
-        <w:t>*Uses code / NigerianTCGArawcountsVoom.Rmd</w:t>
-      </w:r>
+        <w:t>*Uses code /</w:t>
+      </w:r>
+      <w:r>
+        <w:rPr>
+          <w:color w:val="5B9BD5" w:themeColor="accent1"/>
+          <w:sz w:val="20"/>
+          <w:szCs w:val="20"/>
+        </w:rPr>
+        <w:t>deprecated/</w:t>
+      </w:r>
+      <w:proofErr w:type="spellStart"/>
+      <w:r>
+        <w:rPr>
+          <w:color w:val="5B9BD5" w:themeColor="accent1"/>
+          <w:sz w:val="20"/>
+          <w:szCs w:val="20"/>
+        </w:rPr>
+        <w:t>NigerianTCGArawcountsVoom.Rmd</w:t>
+      </w:r>
+      <w:proofErr w:type="spellEnd"/>
     </w:p>
     <w:p>
       <w:pPr>
@@ -2062,8 +2501,18 @@
           <w:szCs w:val="20"/>
         </w:rPr>
         <w:tab/>
-        <w:t>*Uses code / TCGA-JSON-parser-2.ipynb</w:t>
-      </w:r>
+        <w:t>*Uses code / TCGA-JSON-parser-</w:t>
+      </w:r>
+      <w:proofErr w:type="gramStart"/>
+      <w:r>
+        <w:rPr>
+          <w:color w:val="5B9BD5" w:themeColor="accent1"/>
+          <w:sz w:val="20"/>
+          <w:szCs w:val="20"/>
+        </w:rPr>
+        <w:t>2.ipynb</w:t>
+      </w:r>
+      <w:proofErr w:type="gramEnd"/>
       <w:r>
         <w:rPr>
           <w:color w:val="5B9BD5" w:themeColor="accent1"/>
@@ -2141,8 +2590,20 @@
           <w:sz w:val="20"/>
           <w:szCs w:val="20"/>
         </w:rPr>
-        <w:t>*Uses code/proteincodingparse.Rmd</w:t>
-      </w:r>
+        <w:t>*Uses code/</w:t>
+      </w:r>
+      <w:proofErr w:type="spellStart"/>
+      <w:proofErr w:type="gramStart"/>
+      <w:r>
+        <w:rPr>
+          <w:color w:val="5B9BD5" w:themeColor="accent1"/>
+          <w:sz w:val="20"/>
+          <w:szCs w:val="20"/>
+        </w:rPr>
+        <w:t>proteincodingparse.Rmd</w:t>
+      </w:r>
+      <w:proofErr w:type="spellEnd"/>
+      <w:proofErr w:type="gramEnd"/>
     </w:p>
     <w:p>
       <w:pPr>
@@ -2225,14 +2686,17 @@
         <w:rPr>
           <w:i/>
         </w:rPr>
+        <w:lastRenderedPageBreak/>
         <w:t xml:space="preserve">OLOPADE LAB: </w:t>
       </w:r>
+      <w:proofErr w:type="spellStart"/>
       <w:r>
         <w:rPr>
           <w:color w:val="70AD47" w:themeColor="accent6"/>
         </w:rPr>
         <w:t>NigerianTCGA_quants</w:t>
       </w:r>
+      <w:proofErr w:type="spellEnd"/>
       <w:r>
         <w:rPr>
           <w:color w:val="70AD47" w:themeColor="accent6"/>
@@ -2286,7 +2750,23 @@
           <w:sz w:val="20"/>
           <w:szCs w:val="20"/>
         </w:rPr>
-        <w:t xml:space="preserve">Nature Communications WABCS final: Supplementary data 1e: RNA-seq samples Race </w:t>
+        <w:t>Nature Communications WABCS final: Supplementary data 1e: RNA-</w:t>
+      </w:r>
+      <w:proofErr w:type="spellStart"/>
+      <w:r>
+        <w:rPr>
+          <w:sz w:val="20"/>
+          <w:szCs w:val="20"/>
+        </w:rPr>
+        <w:t>seq</w:t>
+      </w:r>
+      <w:proofErr w:type="spellEnd"/>
+      <w:r>
+        <w:rPr>
+          <w:sz w:val="20"/>
+          <w:szCs w:val="20"/>
+        </w:rPr>
+        <w:t xml:space="preserve"> samples Race </w:t>
       </w:r>
     </w:p>
     <w:p>
@@ -2323,7 +2803,23 @@
           <w:sz w:val="20"/>
           <w:szCs w:val="20"/>
         </w:rPr>
-        <w:t xml:space="preserve"> data 1e: RNA-seq samples PAM50</w:t>
+        <w:t xml:space="preserve"> data 1e: RNA-</w:t>
+      </w:r>
+      <w:proofErr w:type="spellStart"/>
+      <w:r>
+        <w:rPr>
+          <w:sz w:val="20"/>
+          <w:szCs w:val="20"/>
+        </w:rPr>
+        <w:t>seq</w:t>
+      </w:r>
+      <w:proofErr w:type="spellEnd"/>
+      <w:r>
+        <w:rPr>
+          <w:sz w:val="20"/>
+          <w:szCs w:val="20"/>
+        </w:rPr>
+        <w:t xml:space="preserve"> samples PAM50</w:t>
       </w:r>
     </w:p>
     <w:p>
@@ -2468,6 +2964,7 @@
         <w:rPr>
           <w:i/>
         </w:rPr>
+        <w:lastRenderedPageBreak/>
         <w:t>CHUCK PEROU PROJECT</w:t>
       </w:r>
       <w:r>
@@ -2476,12 +2973,14 @@
         </w:rPr>
         <w:t xml:space="preserve">: </w:t>
       </w:r>
+      <w:proofErr w:type="spellStart"/>
       <w:r>
         <w:rPr>
           <w:color w:val="70AD47" w:themeColor="accent6"/>
         </w:rPr>
         <w:t>NigerianTCGA_quants-proteincoding</w:t>
       </w:r>
+      <w:proofErr w:type="spellEnd"/>
       <w:r>
         <w:rPr>
           <w:color w:val="70AD47" w:themeColor="accent6"/>
@@ -2639,7 +3138,23 @@
           <w:sz w:val="20"/>
           <w:szCs w:val="20"/>
         </w:rPr>
-        <w:t>4637f6a3-9e07-4ac4-be5a-c893a27c8fe2 RNA -&gt;  8785012f-f73e-4d68-87cf-1d80</w:t>
+        <w:t>4637f6a3-9e07-4ac4-be5a-c893a27c8fe2 RNA -</w:t>
+      </w:r>
+      <w:proofErr w:type="gramStart"/>
+      <w:r>
+        <w:rPr>
+          <w:sz w:val="20"/>
+          <w:szCs w:val="20"/>
+        </w:rPr>
+        <w:t>&gt;  8785012</w:t>
+      </w:r>
+      <w:proofErr w:type="gramEnd"/>
+      <w:r>
+        <w:rPr>
+          <w:sz w:val="20"/>
+          <w:szCs w:val="20"/>
+        </w:rPr>
+        <w:t>f-f73e-4d68-87cf-1d80</w:t>
       </w:r>
       <w:r>
         <w:rPr>
@@ -2662,7 +3177,23 @@
           <w:sz w:val="20"/>
           <w:szCs w:val="20"/>
         </w:rPr>
-        <w:t>8999059b-74b5-4388-afdb-457c9fd24421 RNA -&gt;  8785012f-f73e-4d68-87cf-1d804af32782</w:t>
+        <w:t>8999059b-74b5-4388-afdb-457c9fd24421 RNA -</w:t>
+      </w:r>
+      <w:proofErr w:type="gramStart"/>
+      <w:r>
+        <w:rPr>
+          <w:sz w:val="20"/>
+          <w:szCs w:val="20"/>
+        </w:rPr>
+        <w:t>&gt;  8785012</w:t>
+      </w:r>
+      <w:proofErr w:type="gramEnd"/>
+      <w:r>
+        <w:rPr>
+          <w:sz w:val="20"/>
+          <w:szCs w:val="20"/>
+        </w:rPr>
+        <w:t>f-f73e-4d68-87cf-1d804af32782</w:t>
       </w:r>
       <w:r>
         <w:rPr>
@@ -2759,6 +3290,7 @@
                 <w:szCs w:val="22"/>
               </w:rPr>
             </w:pPr>
+            <w:proofErr w:type="spellStart"/>
             <w:r>
               <w:rPr>
                 <w:rFonts w:ascii="Calibri" w:hAnsi="Calibri" w:cs="Times New Roman"/>
@@ -2767,7 +3299,18 @@
                 <w:sz w:val="22"/>
                 <w:szCs w:val="22"/>
               </w:rPr>
-              <w:t>RNAseq Library ID</w:t>
+              <w:t>RNAseq</w:t>
+            </w:r>
+            <w:proofErr w:type="spellEnd"/>
+            <w:r>
+              <w:rPr>
+                <w:rFonts w:ascii="Calibri" w:hAnsi="Calibri" w:cs="Times New Roman"/>
+                <w:b/>
+                <w:bCs/>
+                <w:sz w:val="22"/>
+                <w:szCs w:val="22"/>
+              </w:rPr>
+              <w:t xml:space="preserve"> Library ID</w:t>
             </w:r>
           </w:p>
         </w:tc>
@@ -4004,7 +4547,23 @@
           <w:sz w:val="20"/>
           <w:szCs w:val="20"/>
         </w:rPr>
-        <w:t xml:space="preserve">21 duplicates or not included in Perou samples -&gt; </w:t>
+        <w:t xml:space="preserve">21 duplicates or not included in </w:t>
+      </w:r>
+      <w:proofErr w:type="spellStart"/>
+      <w:r>
+        <w:rPr>
+          <w:sz w:val="20"/>
+          <w:szCs w:val="20"/>
+        </w:rPr>
+        <w:t>Perou</w:t>
+      </w:r>
+      <w:proofErr w:type="spellEnd"/>
+      <w:r>
+        <w:rPr>
+          <w:sz w:val="20"/>
+          <w:szCs w:val="20"/>
+        </w:rPr>
+        <w:t xml:space="preserve"> samples -&gt; </w:t>
       </w:r>
     </w:p>
     <w:p>
@@ -4213,6 +4772,8 @@
         </w:rPr>
         <w:t>LIB-04662wt</w:t>
       </w:r>
+      <w:bookmarkStart w:id="0" w:name="_GoBack"/>
+      <w:bookmarkEnd w:id="0"/>
     </w:p>
     <w:p>
       <w:pPr>
@@ -4387,7 +4948,23 @@
           <w:sz w:val="20"/>
           <w:szCs w:val="20"/>
         </w:rPr>
-        <w:t>TCGA Ethnicity: Nature Communications WABCS final: Supplementary data 1e: RNA-seq samples Race</w:t>
+        <w:t>TCGA Ethnicity: Nature Communications WABCS final: Supplementary data 1e: RNA-</w:t>
+      </w:r>
+      <w:proofErr w:type="spellStart"/>
+      <w:r>
+        <w:rPr>
+          <w:sz w:val="20"/>
+          <w:szCs w:val="20"/>
+        </w:rPr>
+        <w:t>seq</w:t>
+      </w:r>
+      <w:proofErr w:type="spellEnd"/>
+      <w:r>
+        <w:rPr>
+          <w:sz w:val="20"/>
+          <w:szCs w:val="20"/>
+        </w:rPr>
+        <w:t xml:space="preserve"> samples Race</w:t>
       </w:r>
     </w:p>
     <w:p>
@@ -4404,12 +4981,21 @@
         </w:rPr>
         <w:t xml:space="preserve">Subtype: </w:t>
       </w:r>
-      <w:r>
-        <w:rPr>
-          <w:sz w:val="20"/>
-          <w:szCs w:val="20"/>
-        </w:rPr>
-        <w:t>Perou PAM50</w:t>
+      <w:proofErr w:type="spellStart"/>
+      <w:r>
+        <w:rPr>
+          <w:sz w:val="20"/>
+          <w:szCs w:val="20"/>
+        </w:rPr>
+        <w:t>Perou</w:t>
+      </w:r>
+      <w:proofErr w:type="spellEnd"/>
+      <w:r>
+        <w:rPr>
+          <w:sz w:val="20"/>
+          <w:szCs w:val="20"/>
+        </w:rPr>
+        <w:t xml:space="preserve"> PAM50</w:t>
       </w:r>
       <w:r>
         <w:rPr>
@@ -4418,13 +5004,23 @@
         </w:rPr>
         <w:t xml:space="preserve"> (</w:t>
       </w:r>
-      <w:r>
-        <w:rPr>
-          <w:color w:val="ED7D31" w:themeColor="accent2"/>
-          <w:sz w:val="20"/>
-          <w:szCs w:val="20"/>
-        </w:rPr>
-        <w:t>Perou Nigeria_109_samples PAM50 Calls 9-12-19 UPDATED 9-21-19-PSR</w:t>
+      <w:proofErr w:type="spellStart"/>
+      <w:r>
+        <w:rPr>
+          <w:color w:val="ED7D31" w:themeColor="accent2"/>
+          <w:sz w:val="20"/>
+          <w:szCs w:val="20"/>
+        </w:rPr>
+        <w:t>Perou</w:t>
+      </w:r>
+      <w:proofErr w:type="spellEnd"/>
+      <w:r>
+        <w:rPr>
+          <w:color w:val="ED7D31" w:themeColor="accent2"/>
+          <w:sz w:val="20"/>
+          <w:szCs w:val="20"/>
+        </w:rPr>
+        <w:t xml:space="preserve"> Nigeria_109_samples PAM50 Calls 9-12-19 UPDATED 9-21-19-PSR</w:t>
       </w:r>
       <w:r>
         <w:rPr>
@@ -4460,11 +5056,19 @@
         </w:rPr>
         <w:t xml:space="preserve">: </w:t>
       </w:r>
+      <w:proofErr w:type="spellStart"/>
       <w:r>
         <w:rPr>
           <w:color w:val="70AD47" w:themeColor="accent6"/>
         </w:rPr>
-        <w:t>NigerianTCGA_quants-IHC</w:t>
+        <w:t>NigerianTCGA_quants</w:t>
+      </w:r>
+      <w:proofErr w:type="spellEnd"/>
+      <w:r>
+        <w:rPr>
+          <w:color w:val="70AD47" w:themeColor="accent6"/>
+        </w:rPr>
+        <w:t>-IHC</w:t>
       </w:r>
       <w:r>
         <w:rPr>
@@ -5360,7 +5964,23 @@
           <w:sz w:val="20"/>
           <w:szCs w:val="20"/>
         </w:rPr>
-        <w:t xml:space="preserve">67d1ea12-766f-4eb9-af7e-4545975b076c RNA -&gt;  9435447e-d65f-408b-863b-6576b1d652dd  </w:t>
+        <w:t>67d1ea12-766f-4eb9-af7e-4545975b076c RNA -</w:t>
+      </w:r>
+      <w:proofErr w:type="gramStart"/>
+      <w:r>
+        <w:rPr>
+          <w:sz w:val="20"/>
+          <w:szCs w:val="20"/>
+        </w:rPr>
+        <w:t>&gt;  9435447</w:t>
+      </w:r>
+      <w:proofErr w:type="gramEnd"/>
+      <w:r>
+        <w:rPr>
+          <w:sz w:val="20"/>
+          <w:szCs w:val="20"/>
+        </w:rPr>
+        <w:t xml:space="preserve">e-d65f-408b-863b-6576b1d652dd  </w:t>
       </w:r>
       <w:r>
         <w:rPr>
@@ -5383,7 +6003,23 @@
           <w:sz w:val="20"/>
           <w:szCs w:val="20"/>
         </w:rPr>
-        <w:t>4637f6a3-9e07-4ac4-be5a-c893a27c8fe2 RNA -&gt;  8785012f-f73e-4d68-87cf-1d80</w:t>
+        <w:t>4637f6a3-9e07-4ac4-be5a-c893a27c8fe2 RNA -</w:t>
+      </w:r>
+      <w:proofErr w:type="gramStart"/>
+      <w:r>
+        <w:rPr>
+          <w:sz w:val="20"/>
+          <w:szCs w:val="20"/>
+        </w:rPr>
+        <w:t>&gt;  8785012</w:t>
+      </w:r>
+      <w:proofErr w:type="gramEnd"/>
+      <w:r>
+        <w:rPr>
+          <w:sz w:val="20"/>
+          <w:szCs w:val="20"/>
+        </w:rPr>
+        <w:t>f-f73e-4d68-87cf-1d80</w:t>
       </w:r>
       <w:r>
         <w:rPr>
@@ -5406,7 +6042,23 @@
           <w:sz w:val="20"/>
           <w:szCs w:val="20"/>
         </w:rPr>
-        <w:t>8999059b-74b5-4388-afdb-457c9fd24421 RNA -&gt;  8785012f-f73e-4d68-87cf-1d804af32782</w:t>
+        <w:t>8999059b-74b5-4388-afdb-457c9fd24421 RNA -</w:t>
+      </w:r>
+      <w:proofErr w:type="gramStart"/>
+      <w:r>
+        <w:rPr>
+          <w:sz w:val="20"/>
+          <w:szCs w:val="20"/>
+        </w:rPr>
+        <w:t>&gt;  8785012</w:t>
+      </w:r>
+      <w:proofErr w:type="gramEnd"/>
+      <w:r>
+        <w:rPr>
+          <w:sz w:val="20"/>
+          <w:szCs w:val="20"/>
+        </w:rPr>
+        <w:t>f-f73e-4d68-87cf-1d804af32782</w:t>
       </w:r>
       <w:r>
         <w:rPr>
@@ -5459,7 +6111,23 @@
           <w:sz w:val="20"/>
           <w:szCs w:val="20"/>
         </w:rPr>
-        <w:t xml:space="preserve"> Nature Communications WABCS final: Supplementary data 1e: RNA-seq samples Race</w:t>
+        <w:t xml:space="preserve"> Nature Communications WABCS final: Supplementary data 1e: RNA-</w:t>
+      </w:r>
+      <w:proofErr w:type="spellStart"/>
+      <w:r>
+        <w:rPr>
+          <w:sz w:val="20"/>
+          <w:szCs w:val="20"/>
+        </w:rPr>
+        <w:t>seq</w:t>
+      </w:r>
+      <w:proofErr w:type="spellEnd"/>
+      <w:r>
+        <w:rPr>
+          <w:sz w:val="20"/>
+          <w:szCs w:val="20"/>
+        </w:rPr>
+        <w:t xml:space="preserve"> samples Race</w:t>
       </w:r>
     </w:p>
     <w:p>
@@ -5513,192 +6181,6 @@
         </w:rPr>
         <w:t>Genetic markers (LOH, GATA3, TP53): Naser annotation</w:t>
       </w:r>
-    </w:p>
-    <w:p>
-      <w:pPr>
-        <w:rPr>
-          <w:i/>
-          <w:sz w:val="20"/>
-          <w:szCs w:val="20"/>
-        </w:rPr>
-      </w:pPr>
-      <w:r>
-        <w:rPr>
-          <w:i/>
-          <w:sz w:val="20"/>
-          <w:szCs w:val="20"/>
-        </w:rPr>
-        <w:t>----</w:t>
-      </w:r>
-    </w:p>
-    <w:p>
-      <w:pPr>
-        <w:rPr>
-          <w:i/>
-          <w:sz w:val="20"/>
-          <w:szCs w:val="20"/>
-        </w:rPr>
-      </w:pPr>
-    </w:p>
-    <w:p>
-      <w:pPr>
-        <w:rPr>
-          <w:i/>
-          <w:sz w:val="20"/>
-          <w:szCs w:val="20"/>
-        </w:rPr>
-      </w:pPr>
-      <w:r>
-        <w:rPr>
-          <w:i/>
-          <w:sz w:val="20"/>
-          <w:szCs w:val="20"/>
-        </w:rPr>
-        <w:t>Considered analyses</w:t>
-      </w:r>
-      <w:r>
-        <w:rPr>
-          <w:i/>
-          <w:sz w:val="20"/>
-          <w:szCs w:val="20"/>
-        </w:rPr>
-        <w:t xml:space="preserve"> not pe</w:t>
-      </w:r>
-      <w:r>
-        <w:rPr>
-          <w:i/>
-          <w:sz w:val="20"/>
-          <w:szCs w:val="20"/>
-        </w:rPr>
-        <w:t>r</w:t>
-      </w:r>
-      <w:r>
-        <w:rPr>
-          <w:i/>
-          <w:sz w:val="20"/>
-          <w:szCs w:val="20"/>
-        </w:rPr>
-        <w:t>formed</w:t>
-      </w:r>
-      <w:r>
-        <w:rPr>
-          <w:i/>
-          <w:sz w:val="20"/>
-          <w:szCs w:val="20"/>
-        </w:rPr>
-        <w:t xml:space="preserve">: </w:t>
-      </w:r>
-    </w:p>
-    <w:p>
-      <w:pPr>
-        <w:rPr>
-          <w:i/>
-          <w:sz w:val="20"/>
-          <w:szCs w:val="20"/>
-        </w:rPr>
-      </w:pPr>
-      <w:r>
-        <w:rPr>
-          <w:i/>
-          <w:sz w:val="20"/>
-          <w:szCs w:val="20"/>
-        </w:rPr>
-        <w:t>*Allele-specific expression for specific SNVs, copy number variations or indels identified as different</w:t>
-      </w:r>
-    </w:p>
-    <w:p>
-      <w:pPr>
-        <w:rPr>
-          <w:i/>
-          <w:sz w:val="20"/>
-          <w:szCs w:val="20"/>
-        </w:rPr>
-      </w:pPr>
-      <w:r>
-        <w:rPr>
-          <w:i/>
-          <w:sz w:val="20"/>
-          <w:szCs w:val="20"/>
-        </w:rPr>
-        <w:t>*ASE Read Counter -&gt; --countOverlapReadsType COUNT_FRAGMENTS (so that it doesn't count fragment overlap at paired read sites) / known or predicted from CGI only (we can manipulate (keep CGI result in the VCF INFO field) and convert CGI tsv file back to single-subject VCF (two samples actually, a T/N pair).)</w:t>
-      </w:r>
-    </w:p>
-    <w:p>
-      <w:pPr>
-        <w:rPr>
-          <w:i/>
-          <w:sz w:val="20"/>
-          <w:szCs w:val="20"/>
-        </w:rPr>
-      </w:pPr>
-      <w:r>
-        <w:rPr>
-          <w:i/>
-          <w:sz w:val="20"/>
-          <w:szCs w:val="20"/>
-        </w:rPr>
-        <w:t>*Subclonal expression: Correlation to finalized life history anaylsis with DriverNet or BayCount</w:t>
-      </w:r>
-    </w:p>
-    <w:p>
-      <w:pPr>
-        <w:rPr>
-          <w:i/>
-          <w:sz w:val="20"/>
-          <w:szCs w:val="20"/>
-        </w:rPr>
-      </w:pPr>
-      <w:r>
-        <w:rPr>
-          <w:i/>
-          <w:sz w:val="20"/>
-          <w:szCs w:val="20"/>
-        </w:rPr>
-        <w:t>*Presence of signature switching (within Nigerian group) // HRD</w:t>
-      </w:r>
-    </w:p>
-    <w:p>
-      <w:pPr>
-        <w:rPr>
-          <w:i/>
-          <w:sz w:val="20"/>
-          <w:szCs w:val="20"/>
-        </w:rPr>
-      </w:pPr>
-      <w:r>
-        <w:rPr>
-          <w:i/>
-          <w:sz w:val="20"/>
-          <w:szCs w:val="20"/>
-        </w:rPr>
-        <w:t>*Early vs late drivers or signatures (within Nigerian group) -&gt; Temporal evolution of signatures</w:t>
-      </w:r>
-    </w:p>
-    <w:p>
-      <w:pPr>
-        <w:rPr>
-          <w:i/>
-          <w:sz w:val="20"/>
-          <w:szCs w:val="20"/>
-        </w:rPr>
-      </w:pPr>
-      <w:r>
-        <w:rPr>
-          <w:i/>
-          <w:sz w:val="20"/>
-          <w:szCs w:val="20"/>
-        </w:rPr>
-        <w:t>*Immunogenomics expression? / HLA LOH</w:t>
-      </w:r>
-    </w:p>
-    <w:p>
-      <w:pPr>
-        <w:rPr>
-          <w:i/>
-          <w:sz w:val="20"/>
-          <w:szCs w:val="20"/>
-        </w:rPr>
-      </w:pPr>
     </w:p>
     <w:sectPr>
       <w:pgSz w:w="12240" w:h="15840"/>
@@ -5711,8 +6193,8 @@
 </file>
 
 <file path=word/numbering.xml><?xml version="1.0" encoding="utf-8"?>
-<w:numbering xmlns:wpc="http://schemas.microsoft.com/office/word/2010/wordprocessingCanvas" xmlns:mo="http://schemas.microsoft.com/office/mac/office/2008/main" xmlns:mc="http://schemas.openxmlformats.org/markup-compatibility/2006" xmlns:mv="urn:schemas-microsoft-com:mac:vml" xmlns:o="urn:schemas-microsoft-com:office:office" xmlns:r="http://schemas.openxmlformats.org/officeDocument/2006/relationships" xmlns:m="http://schemas.openxmlformats.org/officeDocument/2006/math" xmlns:v="urn:schemas-microsoft-com:vml" xmlns:wp14="http://schemas.microsoft.com/office/word/2010/wordprocessingDrawing" xmlns:wp="http://schemas.openxmlformats.org/drawingml/2006/wordprocessingDrawing" xmlns:w10="urn:schemas-microsoft-com:office:word" xmlns:w="http://schemas.openxmlformats.org/wordprocessingml/2006/main" xmlns:w14="http://schemas.microsoft.com/office/word/2010/wordml" xmlns:w15="http://schemas.microsoft.com/office/word/2012/wordml" xmlns:wpg="http://schemas.microsoft.com/office/word/2010/wordprocessingGroup" xmlns:wpi="http://schemas.microsoft.com/office/word/2010/wordprocessingInk" xmlns:wne="http://schemas.microsoft.com/office/word/2006/wordml" xmlns:wps="http://schemas.microsoft.com/office/word/2010/wordprocessingShape" mc:Ignorable="w14 w15 wp14">
-  <w:abstractNum w:abstractNumId="0">
+<w:numbering xmlns:wpc="http://schemas.microsoft.com/office/word/2010/wordprocessingCanvas" xmlns:cx="http://schemas.microsoft.com/office/drawing/2014/chartex" xmlns:cx1="http://schemas.microsoft.com/office/drawing/2015/9/8/chartex" xmlns:cx2="http://schemas.microsoft.com/office/drawing/2015/10/21/chartex" xmlns:cx3="http://schemas.microsoft.com/office/drawing/2016/5/9/chartex" xmlns:cx4="http://schemas.microsoft.com/office/drawing/2016/5/10/chartex" xmlns:cx5="http://schemas.microsoft.com/office/drawing/2016/5/11/chartex" xmlns:cx6="http://schemas.microsoft.com/office/drawing/2016/5/12/chartex" xmlns:cx7="http://schemas.microsoft.com/office/drawing/2016/5/13/chartex" xmlns:cx8="http://schemas.microsoft.com/office/drawing/2016/5/14/chartex" xmlns:mc="http://schemas.openxmlformats.org/markup-compatibility/2006" xmlns:aink="http://schemas.microsoft.com/office/drawing/2016/ink" xmlns:am3d="http://schemas.microsoft.com/office/drawing/2017/model3d" xmlns:o="urn:schemas-microsoft-com:office:office" xmlns:r="http://schemas.openxmlformats.org/officeDocument/2006/relationships" xmlns:m="http://schemas.openxmlformats.org/officeDocument/2006/math" xmlns:v="urn:schemas-microsoft-com:vml" xmlns:wp14="http://schemas.microsoft.com/office/word/2010/wordprocessingDrawing" xmlns:wp="http://schemas.openxmlformats.org/drawingml/2006/wordprocessingDrawing" xmlns:w10="urn:schemas-microsoft-com:office:word" xmlns:w="http://schemas.openxmlformats.org/wordprocessingml/2006/main" xmlns:w14="http://schemas.microsoft.com/office/word/2010/wordml" xmlns:w15="http://schemas.microsoft.com/office/word/2012/wordml" xmlns:w16cid="http://schemas.microsoft.com/office/word/2016/wordml/cid" xmlns:w16se="http://schemas.microsoft.com/office/word/2015/wordml/symex" xmlns:wpg="http://schemas.microsoft.com/office/word/2010/wordprocessingGroup" xmlns:wpi="http://schemas.microsoft.com/office/word/2010/wordprocessingInk" xmlns:wne="http://schemas.microsoft.com/office/word/2006/wordml" xmlns:wps="http://schemas.microsoft.com/office/word/2010/wordprocessingShape" mc:Ignorable="w14 w15 w16se w16cid wp14">
+  <w:abstractNum w:abstractNumId="0" w15:restartNumberingAfterBreak="0">
     <w:nsid w:val="3D41373A"/>
     <w:multiLevelType w:val="hybridMultilevel"/>
     <w:tmpl w:val="7384F33A"/>
@@ -5832,7 +6314,7 @@
 </file>
 
 <file path=word/styles.xml><?xml version="1.0" encoding="utf-8"?>
-<w:styles xmlns:mc="http://schemas.openxmlformats.org/markup-compatibility/2006" xmlns:r="http://schemas.openxmlformats.org/officeDocument/2006/relationships" xmlns:w="http://schemas.openxmlformats.org/wordprocessingml/2006/main" xmlns:w14="http://schemas.microsoft.com/office/word/2010/wordml" xmlns:w15="http://schemas.microsoft.com/office/word/2012/wordml" mc:Ignorable="w14 w15">
+<w:styles xmlns:mc="http://schemas.openxmlformats.org/markup-compatibility/2006" xmlns:r="http://schemas.openxmlformats.org/officeDocument/2006/relationships" xmlns:w="http://schemas.openxmlformats.org/wordprocessingml/2006/main" xmlns:w14="http://schemas.microsoft.com/office/word/2010/wordml" xmlns:w15="http://schemas.microsoft.com/office/word/2012/wordml" xmlns:w16cid="http://schemas.microsoft.com/office/word/2016/wordml/cid" xmlns:w16se="http://schemas.microsoft.com/office/word/2015/wordml/symex" mc:Ignorable="w14 w15 w16se w16cid">
   <w:docDefaults>
     <w:rPrDefault>
       <w:rPr>
@@ -5844,7 +6326,7 @@
     </w:rPrDefault>
     <w:pPrDefault/>
   </w:docDefaults>
-  <w:latentStyles w:defLockedState="0" w:defUIPriority="99" w:defSemiHidden="0" w:defUnhideWhenUsed="0" w:defQFormat="0" w:count="382">
+  <w:latentStyles w:defLockedState="0" w:defUIPriority="99" w:defSemiHidden="0" w:defUnhideWhenUsed="0" w:defQFormat="0" w:count="375">
     <w:lsdException w:name="Normal" w:uiPriority="0" w:qFormat="1"/>
     <w:lsdException w:name="heading 1" w:uiPriority="9" w:qFormat="1"/>
     <w:lsdException w:name="heading 2" w:semiHidden="1" w:uiPriority="9" w:unhideWhenUsed="1" w:qFormat="1"/>
@@ -6001,15 +6483,6 @@
     <w:lsdException w:name="Balloon Text" w:semiHidden="1" w:unhideWhenUsed="1"/>
     <w:lsdException w:name="Table Grid" w:uiPriority="39"/>
     <w:lsdException w:name="Table Theme" w:semiHidden="1" w:unhideWhenUsed="1"/>
-    <w:lsdException w:name="Note Level 1" w:semiHidden="1" w:unhideWhenUsed="1"/>
-    <w:lsdException w:name="Note Level 2" w:semiHidden="1" w:unhideWhenUsed="1"/>
-    <w:lsdException w:name="Note Level 3" w:semiHidden="1" w:unhideWhenUsed="1"/>
-    <w:lsdException w:name="Note Level 4" w:semiHidden="1" w:unhideWhenUsed="1"/>
-    <w:lsdException w:name="Note Level 5" w:semiHidden="1" w:unhideWhenUsed="1"/>
-    <w:lsdException w:name="Note Level 6" w:semiHidden="1" w:unhideWhenUsed="1"/>
-    <w:lsdException w:name="Note Level 7" w:semiHidden="1" w:unhideWhenUsed="1"/>
-    <w:lsdException w:name="Note Level 8" w:semiHidden="1" w:unhideWhenUsed="1"/>
-    <w:lsdException w:name="Note Level 9" w:semiHidden="1" w:unhideWhenUsed="1"/>
     <w:lsdException w:name="Placeholder Text" w:semiHidden="1"/>
     <w:lsdException w:name="No Spacing" w:uiPriority="1" w:qFormat="1"/>
     <w:lsdException w:name="Light Shading" w:uiPriority="60"/>

</xml_diff>